<commit_message>
documentation update (collision detection) + QuadraticEquation class + draft of Collision class (TO DO)
</commit_message>
<xml_diff>
--- a/docs/Zderzenia idealnie sprężyste w dwóch wymiarach.docx
+++ b/docs/Zderzenia idealnie sprężyste w dwóch wymiarach.docx
@@ -7,16 +7,16 @@
         <w:jc w:val="both"/>
         <w:rPr>
           <w:b/>
-          <w:sz w:val="24"/>
-          <w:szCs w:val="24"/>
+          <w:sz w:val="36"/>
+          <w:szCs w:val="36"/>
           <w:u w:val="single"/>
         </w:rPr>
       </w:pPr>
       <w:r>
         <w:rPr>
           <w:b/>
-          <w:sz w:val="24"/>
-          <w:szCs w:val="24"/>
+          <w:sz w:val="36"/>
+          <w:szCs w:val="36"/>
           <w:u w:val="single"/>
         </w:rPr>
         <w:t>Zderzenia idealnie sprężyste</w:t>
@@ -24,8 +24,8 @@
       <w:r>
         <w:rPr>
           <w:b/>
-          <w:sz w:val="24"/>
-          <w:szCs w:val="24"/>
+          <w:sz w:val="36"/>
+          <w:szCs w:val="36"/>
           <w:u w:val="single"/>
         </w:rPr>
         <w:t xml:space="preserve"> kul</w:t>
@@ -33,24 +33,65 @@
       <w:r>
         <w:rPr>
           <w:b/>
-          <w:sz w:val="24"/>
-          <w:szCs w:val="24"/>
+          <w:sz w:val="36"/>
+          <w:szCs w:val="36"/>
           <w:u w:val="single"/>
         </w:rPr>
         <w:t xml:space="preserve"> w dwóch wymiarach</w:t>
+      </w:r>
+    </w:p>
+    <w:p>
+      <w:pPr>
+        <w:jc w:val="both"/>
+        <w:rPr>
+          <w:b/>
+          <w:sz w:val="32"/>
+          <w:szCs w:val="32"/>
+          <w:u w:val="single"/>
+        </w:rPr>
+      </w:pPr>
+    </w:p>
+    <w:p>
+      <w:pPr>
+        <w:jc w:val="both"/>
+        <w:rPr>
+          <w:b/>
+          <w:sz w:val="32"/>
+          <w:szCs w:val="32"/>
+          <w:u w:val="single"/>
+        </w:rPr>
+      </w:pPr>
+      <w:r>
+        <w:rPr>
+          <w:b/>
+          <w:sz w:val="32"/>
+          <w:szCs w:val="32"/>
+          <w:u w:val="single"/>
+        </w:rPr>
+        <w:t xml:space="preserve">1. </w:t>
+      </w:r>
+      <w:r>
+        <w:rPr>
+          <w:b/>
+          <w:sz w:val="32"/>
+          <w:szCs w:val="32"/>
+          <w:u w:val="single"/>
+        </w:rPr>
+        <w:t>Obliczanie prędkości po zderzeniu</w:t>
       </w:r>
     </w:p>
     <w:p>
       <w:pPr>
         <w:jc w:val="both"/>
       </w:pPr>
-    </w:p>
-    <w:p>
-      <w:pPr>
-        <w:jc w:val="both"/>
-      </w:pPr>
-      <w:r>
-        <w:t>Aby rozwiązać problem zderzenia idealnie sprężystego</w:t>
+      <w:r>
+        <w:t>Aby rozwiązać</w:t>
+      </w:r>
+      <w:r>
+        <w:t xml:space="preserve"> ogólny</w:t>
+      </w:r>
+      <w:r>
+        <w:t xml:space="preserve"> problem zderzenia idealnie sprężystego</w:t>
       </w:r>
       <w:r>
         <w:t xml:space="preserve"> (ze współczynnikiem resuscytacji równym jedności)</w:t>
@@ -680,7 +721,7 @@
               <w:pStyle w:val="Akapitzlist"/>
               <w:numPr>
                 <w:ilvl w:val="0"/>
-                <w:numId w:val="4"/>
+                <w:numId w:val="1"/>
               </w:numPr>
               <w:jc w:val="both"/>
             </w:pPr>
@@ -1207,7 +1248,7 @@
               <w:pStyle w:val="Akapitzlist"/>
               <w:numPr>
                 <w:ilvl w:val="0"/>
-                <w:numId w:val="4"/>
+                <w:numId w:val="1"/>
               </w:numPr>
               <w:jc w:val="both"/>
             </w:pPr>
@@ -5432,13 +5473,7 @@
                     <w:rPr>
                       <w:rFonts w:ascii="Cambria Math" w:eastAsiaTheme="minorEastAsia" w:hAnsi="Cambria Math"/>
                     </w:rPr>
-                    <m:t>(</m:t>
-                  </m:r>
-                  <m:r>
-                    <w:rPr>
-                      <w:rFonts w:ascii="Cambria Math" w:eastAsiaTheme="minorEastAsia" w:hAnsi="Cambria Math"/>
-                    </w:rPr>
-                    <m:t>v</m:t>
+                    <m:t>(v</m:t>
                   </m:r>
                 </m:e>
                 <m:sub>
@@ -5660,6 +5695,7 @@
             <w:rPr>
               <w:rFonts w:ascii="Cambria Math" w:eastAsiaTheme="minorEastAsia" w:hAnsi="Cambria Math"/>
             </w:rPr>
+            <w:lastRenderedPageBreak/>
             <m:t>0=</m:t>
           </m:r>
           <m:sSub>
@@ -5734,13 +5770,7 @@
                 <w:rPr>
                   <w:rFonts w:ascii="Cambria Math" w:eastAsiaTheme="minorEastAsia" w:hAnsi="Cambria Math"/>
                 </w:rPr>
-                <m:t>(</m:t>
-              </m:r>
-              <m:r>
-                <w:rPr>
-                  <w:rFonts w:ascii="Cambria Math" w:eastAsiaTheme="minorEastAsia" w:hAnsi="Cambria Math"/>
-                </w:rPr>
-                <m:t>v</m:t>
+                <m:t>(v</m:t>
               </m:r>
             </m:e>
             <m:sub>
@@ -5808,13 +5838,7 @@
             <w:rPr>
               <w:rFonts w:ascii="Cambria Math" w:eastAsiaTheme="minorEastAsia" w:hAnsi="Cambria Math"/>
             </w:rPr>
-            <m:t>)</m:t>
-          </m:r>
-          <m:r>
-            <w:rPr>
-              <w:rFonts w:ascii="Cambria Math" w:eastAsiaTheme="minorEastAsia" w:hAnsi="Cambria Math"/>
-            </w:rPr>
-            <m:t>-</m:t>
+            <m:t>)-</m:t>
           </m:r>
           <m:sSup>
             <m:sSupPr>
@@ -6184,7 +6208,6 @@
         <w:rPr>
           <w:rFonts w:eastAsiaTheme="minorEastAsia"/>
         </w:rPr>
-        <w:lastRenderedPageBreak/>
         <w:t>Ostatecznie otrzymujemy:</w:t>
       </w:r>
     </w:p>
@@ -6527,7 +6550,7 @@
               <w:pStyle w:val="Akapitzlist"/>
               <w:numPr>
                 <w:ilvl w:val="0"/>
-                <w:numId w:val="4"/>
+                <w:numId w:val="1"/>
               </w:numPr>
               <w:jc w:val="both"/>
             </w:pPr>
@@ -6889,7 +6912,7 @@
               <w:pStyle w:val="Akapitzlist"/>
               <w:numPr>
                 <w:ilvl w:val="0"/>
-                <w:numId w:val="4"/>
+                <w:numId w:val="1"/>
               </w:numPr>
               <w:jc w:val="both"/>
             </w:pPr>
@@ -8446,7 +8469,7 @@
               <w:pStyle w:val="Akapitzlist"/>
               <w:numPr>
                 <w:ilvl w:val="0"/>
-                <w:numId w:val="4"/>
+                <w:numId w:val="1"/>
               </w:numPr>
               <w:jc w:val="both"/>
             </w:pPr>
@@ -9079,7 +9102,7 @@
               <w:pStyle w:val="Akapitzlist"/>
               <w:numPr>
                 <w:ilvl w:val="0"/>
-                <w:numId w:val="4"/>
+                <w:numId w:val="1"/>
               </w:numPr>
               <w:jc w:val="both"/>
             </w:pPr>
@@ -9107,6 +9130,7 @@
         <w:rPr>
           <w:rFonts w:eastAsiaTheme="minorEastAsia"/>
         </w:rPr>
+        <w:lastRenderedPageBreak/>
         <w:t>Zakładając, że powierzchnie obu kul są idealnie gładkie możemy wyjść z założenia, że po zderzeniu zmianie ulegną jedynie składowe prędkości normalne. Możemy więc potraktować zachowanie składowych normalnych jak w przypadku zderzenia jednowymiarowego.</w:t>
       </w:r>
     </w:p>
@@ -9544,14 +9568,7 @@
                   <w:rPr>
                     <w:rFonts w:ascii="Cambria Math" w:eastAsiaTheme="minorEastAsia" w:hAnsi="Cambria Math"/>
                   </w:rPr>
-                  <m:t xml:space="preserve"> </m:t>
-                </m:r>
-                <m:r>
-                  <w:rPr>
-                    <w:rFonts w:ascii="Cambria Math" w:eastAsiaTheme="minorEastAsia" w:hAnsi="Cambria Math"/>
-                  </w:rPr>
-                  <w:tab/>
-                  <m:t xml:space="preserve">   , i∈</m:t>
+                  <m:t xml:space="preserve">    , i∈</m:t>
                 </m:r>
                 <m:d>
                   <m:dPr>
@@ -9587,7 +9604,7 @@
               <w:pStyle w:val="Akapitzlist"/>
               <w:numPr>
                 <w:ilvl w:val="0"/>
-                <w:numId w:val="4"/>
+                <w:numId w:val="1"/>
               </w:numPr>
               <w:jc w:val="both"/>
             </w:pPr>
@@ -10644,7 +10661,7 @@
               <w:pStyle w:val="Akapitzlist"/>
               <w:numPr>
                 <w:ilvl w:val="0"/>
-                <w:numId w:val="4"/>
+                <w:numId w:val="1"/>
               </w:numPr>
               <w:jc w:val="both"/>
             </w:pPr>
@@ -10800,7 +10817,7 @@
               <w:pStyle w:val="Akapitzlist"/>
               <w:numPr>
                 <w:ilvl w:val="0"/>
-                <w:numId w:val="4"/>
+                <w:numId w:val="1"/>
               </w:numPr>
               <w:jc w:val="both"/>
             </w:pPr>
@@ -11194,7 +11211,7 @@
               <w:pStyle w:val="Akapitzlist"/>
               <w:numPr>
                 <w:ilvl w:val="0"/>
-                <w:numId w:val="4"/>
+                <w:numId w:val="1"/>
               </w:numPr>
               <w:jc w:val="both"/>
             </w:pPr>
@@ -11556,7 +11573,7 @@
               <w:pStyle w:val="Akapitzlist"/>
               <w:numPr>
                 <w:ilvl w:val="0"/>
-                <w:numId w:val="4"/>
+                <w:numId w:val="1"/>
               </w:numPr>
               <w:jc w:val="both"/>
             </w:pPr>
@@ -11855,7 +11872,7 @@
               <w:pStyle w:val="Akapitzlist"/>
               <w:numPr>
                 <w:ilvl w:val="0"/>
-                <w:numId w:val="4"/>
+                <w:numId w:val="1"/>
               </w:numPr>
               <w:jc w:val="both"/>
             </w:pPr>
@@ -12134,7 +12151,7 @@
               <w:pStyle w:val="Akapitzlist"/>
               <w:numPr>
                 <w:ilvl w:val="0"/>
-                <w:numId w:val="4"/>
+                <w:numId w:val="1"/>
               </w:numPr>
               <w:jc w:val="both"/>
             </w:pPr>
@@ -12187,7 +12204,21 @@
           <w:b/>
           <w:u w:val="single"/>
         </w:rPr>
-        <w:t>identycznych kul</w:t>
+        <w:t>szczególny (identyczne</w:t>
+      </w:r>
+      <w:r>
+        <w:rPr>
+          <w:b/>
+          <w:u w:val="single"/>
+        </w:rPr>
+        <w:t xml:space="preserve"> kul</w:t>
+      </w:r>
+      <w:r>
+        <w:rPr>
+          <w:b/>
+          <w:u w:val="single"/>
+        </w:rPr>
+        <w:t>e)</w:t>
       </w:r>
     </w:p>
     <w:p>
@@ -12445,7 +12476,7 @@
               <w:pStyle w:val="Akapitzlist"/>
               <w:numPr>
                 <w:ilvl w:val="0"/>
-                <w:numId w:val="4"/>
+                <w:numId w:val="1"/>
               </w:numPr>
               <w:jc w:val="both"/>
             </w:pPr>
@@ -12601,7 +12632,7 @@
               <w:pStyle w:val="Akapitzlist"/>
               <w:numPr>
                 <w:ilvl w:val="0"/>
-                <w:numId w:val="4"/>
+                <w:numId w:val="1"/>
               </w:numPr>
               <w:jc w:val="both"/>
             </w:pPr>
@@ -12795,7 +12826,7 @@
               <w:pStyle w:val="Akapitzlist"/>
               <w:numPr>
                 <w:ilvl w:val="0"/>
-                <w:numId w:val="4"/>
+                <w:numId w:val="1"/>
               </w:numPr>
               <w:jc w:val="both"/>
             </w:pPr>
@@ -12951,7 +12982,7 @@
               <w:pStyle w:val="Akapitzlist"/>
               <w:numPr>
                 <w:ilvl w:val="0"/>
-                <w:numId w:val="4"/>
+                <w:numId w:val="1"/>
               </w:numPr>
               <w:jc w:val="both"/>
             </w:pPr>
@@ -13107,7 +13138,7 @@
               <w:pStyle w:val="Akapitzlist"/>
               <w:numPr>
                 <w:ilvl w:val="0"/>
-                <w:numId w:val="4"/>
+                <w:numId w:val="1"/>
               </w:numPr>
               <w:jc w:val="both"/>
             </w:pPr>
@@ -13263,7 +13294,7 @@
               <w:pStyle w:val="Akapitzlist"/>
               <w:numPr>
                 <w:ilvl w:val="0"/>
-                <w:numId w:val="4"/>
+                <w:numId w:val="1"/>
               </w:numPr>
               <w:jc w:val="both"/>
             </w:pPr>
@@ -13310,15 +13341,30 @@
           <w:b/>
           <w:u w:val="single"/>
         </w:rPr>
-        <w:t xml:space="preserve">dwóch wymiarach - zderzenie </w:t>
-      </w:r>
-      <w:r>
-        <w:rPr>
-          <w:rFonts w:eastAsiaTheme="minorEastAsia"/>
+        <w:t>dwóch wymiarach - przypadek szczególny (</w:t>
+      </w:r>
+      <w:r>
+        <w:rPr>
           <w:b/>
           <w:u w:val="single"/>
         </w:rPr>
+        <w:t xml:space="preserve">zderzenie </w:t>
+      </w:r>
+      <w:r>
+        <w:rPr>
+          <w:rFonts w:eastAsiaTheme="minorEastAsia"/>
+          <w:b/>
+          <w:u w:val="single"/>
+        </w:rPr>
         <w:t>ze ścianą</w:t>
+      </w:r>
+      <w:r>
+        <w:rPr>
+          <w:rFonts w:eastAsiaTheme="minorEastAsia"/>
+          <w:b/>
+          <w:u w:val="single"/>
+        </w:rPr>
+        <w:t>)</w:t>
       </w:r>
     </w:p>
     <w:p>
@@ -14116,7 +14162,7 @@
               <w:pStyle w:val="Akapitzlist"/>
               <w:numPr>
                 <w:ilvl w:val="0"/>
-                <w:numId w:val="4"/>
+                <w:numId w:val="1"/>
               </w:numPr>
               <w:jc w:val="both"/>
             </w:pPr>
@@ -14272,7 +14318,7 @@
               <w:pStyle w:val="Akapitzlist"/>
               <w:numPr>
                 <w:ilvl w:val="0"/>
-                <w:numId w:val="4"/>
+                <w:numId w:val="1"/>
               </w:numPr>
               <w:jc w:val="both"/>
             </w:pPr>
@@ -14308,8 +14354,2777 @@
         </w:rPr>
         <w:t xml:space="preserve"> będzie oznaczało jedynie zmianę składowej x-owej na przeciwną.</w:t>
       </w:r>
+      <w:r>
+        <w:rPr>
+          <w:rFonts w:eastAsiaTheme="minorEastAsia"/>
+        </w:rPr>
+        <w:t xml:space="preserve"> </w:t>
+      </w:r>
+    </w:p>
+    <w:p>
+      <w:pPr>
+        <w:rPr>
+          <w:rFonts w:eastAsiaTheme="minorEastAsia"/>
+        </w:rPr>
+      </w:pPr>
+      <w:r>
+        <w:rPr>
+          <w:rFonts w:eastAsiaTheme="minorEastAsia"/>
+        </w:rPr>
+        <w:br w:type="page"/>
+      </w:r>
+    </w:p>
+    <w:p>
+      <w:pPr>
+        <w:jc w:val="both"/>
+        <w:rPr>
+          <w:b/>
+          <w:sz w:val="32"/>
+          <w:szCs w:val="32"/>
+          <w:u w:val="single"/>
+        </w:rPr>
+      </w:pPr>
+      <w:r>
+        <w:rPr>
+          <w:b/>
+          <w:sz w:val="32"/>
+          <w:szCs w:val="32"/>
+          <w:u w:val="single"/>
+        </w:rPr>
+        <w:lastRenderedPageBreak/>
+        <w:t>2. Detekcja zderzenia w dwóch wymiarach</w:t>
+      </w:r>
+    </w:p>
+    <w:p>
+      <w:pPr>
+        <w:jc w:val="both"/>
+        <w:rPr>
+          <w:rFonts w:eastAsiaTheme="minorEastAsia"/>
+        </w:rPr>
+      </w:pPr>
+      <w:r>
+        <w:rPr>
+          <w:rFonts w:eastAsiaTheme="minorEastAsia"/>
+        </w:rPr>
+        <w:t xml:space="preserve">Kule mają różne masy, promienie oraz prędkości i położenia początkowe. N kul umieszczonych jest w </w:t>
+      </w:r>
+      <w:r>
+        <w:rPr>
+          <w:rFonts w:eastAsiaTheme="minorEastAsia"/>
+        </w:rPr>
+        <w:t xml:space="preserve">prostokątnym </w:t>
+      </w:r>
+      <w:r>
+        <w:rPr>
+          <w:rFonts w:eastAsiaTheme="minorEastAsia"/>
+        </w:rPr>
+        <w:t>pudle o zadanych wymiarach, ograniczonym dwoma ścianami pionowymi i poziomymi.</w:t>
+      </w:r>
+      <w:r>
+        <w:rPr>
+          <w:rFonts w:eastAsiaTheme="minorEastAsia"/>
+        </w:rPr>
+        <w:t xml:space="preserve"> </w:t>
+      </w:r>
+      <w:r>
+        <w:rPr>
+          <w:rFonts w:eastAsiaTheme="minorEastAsia"/>
+        </w:rPr>
+        <w:t>Założeniem symulacji jest brak sił zewnętrznych działających na kule, a więc p</w:t>
+      </w:r>
+      <w:r>
+        <w:rPr>
+          <w:rFonts w:eastAsiaTheme="minorEastAsia"/>
+        </w:rPr>
+        <w:t>omiędzy zderzeniami kule poruszają się ruchem jednostajnym prostoliniowym.</w:t>
+      </w:r>
+    </w:p>
+    <w:p>
+      <w:pPr>
+        <w:jc w:val="both"/>
+      </w:pPr>
+      <w:r>
+        <w:t>Wszelkie zderzenia zostały uproszczone do zderzenia dwóch obiektów. W przypadku zderzeń wielu obiektów, zostają one rozpatrzone po kolei jako sekwencja zderzeń dwóch obiektów.</w:t>
+      </w:r>
+    </w:p>
+    <w:p>
+      <w:pPr>
+        <w:spacing w:after="0"/>
+        <w:jc w:val="both"/>
+      </w:pPr>
+      <w:r>
+        <w:t>W symulacji występują dwa rodzaje zderzeń:</w:t>
+      </w:r>
+    </w:p>
+    <w:p>
+      <w:pPr>
+        <w:spacing w:after="0"/>
+        <w:jc w:val="both"/>
+      </w:pPr>
+      <w:r>
+        <w:t>- zderzenie kula-kula</w:t>
+      </w:r>
+    </w:p>
+    <w:p>
+      <w:pPr>
+        <w:spacing w:after="0"/>
+        <w:jc w:val="both"/>
+      </w:pPr>
+      <w:r>
+        <w:t>- zderzenie kula-ściana</w:t>
+      </w:r>
+    </w:p>
+    <w:p>
+      <w:pPr>
+        <w:jc w:val="both"/>
+        <w:rPr>
+          <w:rFonts w:eastAsiaTheme="minorEastAsia"/>
+        </w:rPr>
+      </w:pPr>
+      <w:r>
+        <w:rPr>
+          <w:rFonts w:eastAsiaTheme="minorEastAsia"/>
+        </w:rPr>
+        <w:t>Każdy z przypadków należy rozpatrzyć osobno.</w:t>
+      </w:r>
+    </w:p>
+    <w:p>
+      <w:pPr>
+        <w:jc w:val="both"/>
+        <w:rPr>
+          <w:rFonts w:eastAsiaTheme="minorEastAsia"/>
+        </w:rPr>
+      </w:pPr>
+      <w:r>
+        <w:rPr>
+          <w:rFonts w:eastAsiaTheme="minorEastAsia"/>
+        </w:rPr>
+        <w:t>Jednym z kluczowych zadań symulacji</w:t>
+      </w:r>
+      <w:r>
+        <w:rPr>
+          <w:rFonts w:eastAsiaTheme="minorEastAsia"/>
+        </w:rPr>
+        <w:t xml:space="preserve"> jest detekcja kolejnego zderzenia, a więc określenie czasu, w którym ono nastąpi. </w:t>
+      </w:r>
+      <w:r>
+        <w:rPr>
+          <w:rFonts w:eastAsiaTheme="minorEastAsia"/>
+        </w:rPr>
+        <w:t>Wykorzystany algorytm przedstawia poniższy schemat:</w:t>
+      </w:r>
+    </w:p>
+    <w:p>
+      <w:pPr>
+        <w:pStyle w:val="Akapitzlist"/>
+        <w:numPr>
+          <w:ilvl w:val="0"/>
+          <w:numId w:val="3"/>
+        </w:numPr>
+        <w:jc w:val="both"/>
+        <w:rPr>
+          <w:rFonts w:eastAsiaTheme="minorEastAsia"/>
+        </w:rPr>
+      </w:pPr>
+      <w:r>
+        <w:rPr>
+          <w:rFonts w:eastAsiaTheme="minorEastAsia"/>
+        </w:rPr>
+        <w:t xml:space="preserve">Dla </w:t>
+      </w:r>
+      <m:oMath>
+        <m:r>
+          <w:rPr>
+            <w:rFonts w:ascii="Cambria Math" w:eastAsiaTheme="minorEastAsia" w:hAnsi="Cambria Math"/>
+          </w:rPr>
+          <m:t>i</m:t>
+        </m:r>
+      </m:oMath>
+      <w:r>
+        <w:rPr>
+          <w:rFonts w:eastAsiaTheme="minorEastAsia"/>
+        </w:rPr>
+        <w:t xml:space="preserve">-tej kuli, gdzie </w:t>
+      </w:r>
+      <m:oMath>
+        <m:r>
+          <w:rPr>
+            <w:rFonts w:ascii="Cambria Math" w:eastAsiaTheme="minorEastAsia" w:hAnsi="Cambria Math"/>
+          </w:rPr>
+          <m:t>i∈&lt;1, N&gt;</m:t>
+        </m:r>
+      </m:oMath>
+      <w:r>
+        <w:rPr>
+          <w:rFonts w:eastAsiaTheme="minorEastAsia"/>
+        </w:rPr>
+        <w:t xml:space="preserve">, </w:t>
+      </w:r>
+      <w:r>
+        <w:rPr>
+          <w:rFonts w:eastAsiaTheme="minorEastAsia"/>
+        </w:rPr>
+        <w:t>znajdź czas, dla którego nastąpi zderzenie z każdą ze ścian</w:t>
+      </w:r>
+      <w:r>
+        <w:rPr>
+          <w:rFonts w:eastAsiaTheme="minorEastAsia"/>
+        </w:rPr>
+        <w:t>, w kierunku których kula porusza się.</w:t>
+      </w:r>
+    </w:p>
+    <w:p>
+      <w:pPr>
+        <w:pStyle w:val="Akapitzlist"/>
+        <w:numPr>
+          <w:ilvl w:val="0"/>
+          <w:numId w:val="3"/>
+        </w:numPr>
+        <w:jc w:val="both"/>
+        <w:rPr>
+          <w:rFonts w:eastAsiaTheme="minorEastAsia"/>
+        </w:rPr>
+      </w:pPr>
+      <w:r>
+        <w:rPr>
+          <w:rFonts w:eastAsiaTheme="minorEastAsia"/>
+        </w:rPr>
+        <w:t xml:space="preserve">Znajdź najmniejszą wartość czasu i zapamiętaj jako </w:t>
+      </w:r>
+      <m:oMath>
+        <m:sSub>
+          <m:sSubPr>
+            <m:ctrlPr>
+              <w:rPr>
+                <w:rFonts w:ascii="Cambria Math" w:eastAsiaTheme="minorEastAsia" w:hAnsi="Cambria Math"/>
+                <w:i/>
+              </w:rPr>
+            </m:ctrlPr>
+          </m:sSubPr>
+          <m:e>
+            <m:r>
+              <w:rPr>
+                <w:rFonts w:ascii="Cambria Math" w:eastAsiaTheme="minorEastAsia" w:hAnsi="Cambria Math"/>
+              </w:rPr>
+              <m:t>t</m:t>
+            </m:r>
+          </m:e>
+          <m:sub>
+            <m:r>
+              <w:rPr>
+                <w:rFonts w:ascii="Cambria Math" w:eastAsiaTheme="minorEastAsia" w:hAnsi="Cambria Math"/>
+              </w:rPr>
+              <m:t>min</m:t>
+            </m:r>
+          </m:sub>
+        </m:sSub>
+      </m:oMath>
+    </w:p>
+    <w:p>
+      <w:pPr>
+        <w:pStyle w:val="Akapitzlist"/>
+        <w:numPr>
+          <w:ilvl w:val="0"/>
+          <w:numId w:val="3"/>
+        </w:numPr>
+        <w:jc w:val="both"/>
+        <w:rPr>
+          <w:rFonts w:eastAsiaTheme="minorEastAsia"/>
+        </w:rPr>
+      </w:pPr>
+      <w:r>
+        <w:rPr>
+          <w:rFonts w:eastAsiaTheme="minorEastAsia"/>
+        </w:rPr>
+        <w:t>Dla każdej pary kul, jeżeli nastąpi pomiędzy nimi zderzenie, oblicz czas zderzenia.</w:t>
+      </w:r>
+    </w:p>
+    <w:p>
+      <w:pPr>
+        <w:pStyle w:val="Akapitzlist"/>
+        <w:numPr>
+          <w:ilvl w:val="0"/>
+          <w:numId w:val="3"/>
+        </w:numPr>
+        <w:jc w:val="both"/>
+        <w:rPr>
+          <w:rFonts w:eastAsiaTheme="minorEastAsia"/>
+        </w:rPr>
+      </w:pPr>
+      <w:r>
+        <w:rPr>
+          <w:rFonts w:eastAsiaTheme="minorEastAsia"/>
+        </w:rPr>
+        <w:t xml:space="preserve">Znajdź najmniejszą wartość czasu i jeżeli jest mniejszy od </w:t>
+      </w:r>
+      <m:oMath>
+        <m:sSub>
+          <m:sSubPr>
+            <m:ctrlPr>
+              <w:rPr>
+                <w:rFonts w:ascii="Cambria Math" w:eastAsiaTheme="minorEastAsia" w:hAnsi="Cambria Math"/>
+                <w:i/>
+              </w:rPr>
+            </m:ctrlPr>
+          </m:sSubPr>
+          <m:e>
+            <m:r>
+              <w:rPr>
+                <w:rFonts w:ascii="Cambria Math" w:eastAsiaTheme="minorEastAsia" w:hAnsi="Cambria Math"/>
+              </w:rPr>
+              <m:t>t</m:t>
+            </m:r>
+          </m:e>
+          <m:sub>
+            <m:r>
+              <w:rPr>
+                <w:rFonts w:ascii="Cambria Math" w:eastAsiaTheme="minorEastAsia" w:hAnsi="Cambria Math"/>
+              </w:rPr>
+              <m:t>min</m:t>
+            </m:r>
+          </m:sub>
+        </m:sSub>
+      </m:oMath>
+      <w:r>
+        <w:rPr>
+          <w:rFonts w:eastAsiaTheme="minorEastAsia"/>
+        </w:rPr>
+        <w:t>, ustaw nową wartość zmiennej.</w:t>
+      </w:r>
+    </w:p>
+    <w:p>
+      <w:pPr>
+        <w:jc w:val="both"/>
+        <w:rPr>
+          <w:rFonts w:eastAsiaTheme="minorEastAsia"/>
+        </w:rPr>
+      </w:pPr>
+      <w:r>
+        <w:rPr>
+          <w:rFonts w:eastAsiaTheme="minorEastAsia"/>
+        </w:rPr>
+        <w:t>Opis działania dla punktów 1) oraz 3) przedstawiono poniżej.</w:t>
+      </w:r>
+    </w:p>
+    <w:p>
+      <w:pPr>
+        <w:jc w:val="both"/>
+        <w:rPr>
+          <w:rFonts w:eastAsiaTheme="minorEastAsia"/>
+        </w:rPr>
+      </w:pPr>
+    </w:p>
+    <w:p>
+      <w:pPr>
+        <w:jc w:val="both"/>
+        <w:rPr>
+          <w:b/>
+          <w:u w:val="single"/>
+        </w:rPr>
+      </w:pPr>
+      <w:r>
+        <w:rPr>
+          <w:b/>
+          <w:u w:val="single"/>
+        </w:rPr>
+        <w:t xml:space="preserve">Zderzenie </w:t>
+      </w:r>
+      <w:r>
+        <w:rPr>
+          <w:b/>
+          <w:u w:val="single"/>
+        </w:rPr>
+        <w:t>typu kula-</w:t>
+      </w:r>
+      <w:r>
+        <w:rPr>
+          <w:b/>
+          <w:u w:val="single"/>
+        </w:rPr>
+        <w:t>ściana</w:t>
+      </w:r>
+    </w:p>
+    <w:p>
+      <w:pPr>
+        <w:jc w:val="both"/>
+      </w:pPr>
+      <w:r>
+        <w:t xml:space="preserve">Ponieważ kule znajdują się w prostokątnym pudle o czterech różnych ścianach, w przypadku zderzenia kula-ściana należy określić, która ze ścian będzie </w:t>
+      </w:r>
+      <w:r>
+        <w:t>uczestniczyć</w:t>
+      </w:r>
+      <w:r>
+        <w:t xml:space="preserve"> w zderzeniu.</w:t>
+      </w:r>
+      <w:r>
+        <w:t xml:space="preserve"> </w:t>
+      </w:r>
+      <w:r>
+        <w:t>W tym celu można wykorzystać informację o kierunku ruchu kuli zawartą w jej wektorze prędkości</w:t>
+      </w:r>
+      <w:r>
+        <w:t xml:space="preserve">. Ponieważ symulacja jest wyświetlana na monitorze, układ współrzędnych został przyjęty zgodnie z układem ekranu. Jeżeli składowa x-owa prędkości kuli jest dodania, kula porusza się w kierunku prawej ściany. Jeżeli jest mniejsza, w kierunku lewej. Z kolei w przypadku składowej </w:t>
+      </w:r>
+      <w:proofErr w:type="spellStart"/>
+      <w:r>
+        <w:t>y-owej</w:t>
+      </w:r>
+      <w:proofErr w:type="spellEnd"/>
+      <w:r>
+        <w:t>, dodatnia wartość oznacza ruch w kierunku ściany dolnej, a ujemna w kierunku ściany górnej.</w:t>
+      </w:r>
+    </w:p>
+    <w:p>
+      <w:pPr>
+        <w:jc w:val="both"/>
+      </w:pPr>
+      <w:r>
+        <w:t>Dysponując powyższą informacją można określić, z którą ze ścian nastąpi kolejne zderzenie. W kolejnym kroku należy wyliczyć czas zderzenia.</w:t>
+      </w:r>
+      <w:r>
+        <w:t xml:space="preserve"> </w:t>
+      </w:r>
+      <w:r>
+        <w:t xml:space="preserve">Przykładowo dla zderzenia ze ścianą dolną, jeżeli kula o promieniu </w:t>
+      </w:r>
+      <m:oMath>
+        <m:r>
+          <w:rPr>
+            <w:rFonts w:ascii="Cambria Math" w:hAnsi="Cambria Math"/>
+          </w:rPr>
+          <m:t>r</m:t>
+        </m:r>
+      </m:oMath>
+      <w:r>
+        <w:t xml:space="preserve"> znajduje się w odległości </w:t>
+      </w:r>
+      <m:oMath>
+        <m:r>
+          <w:rPr>
+            <w:rFonts w:ascii="Cambria Math" w:hAnsi="Cambria Math"/>
+          </w:rPr>
+          <m:t>s</m:t>
+        </m:r>
+      </m:oMath>
+      <w:r>
+        <w:t xml:space="preserve"> od krawędzi ściany (mierząc od środka kuli)</w:t>
+      </w:r>
+      <w:r>
+        <w:t>, a jej prędkość wynosi:</w:t>
+      </w:r>
+    </w:p>
+    <w:p>
+      <w:pPr>
+        <w:jc w:val="both"/>
+        <w:rPr>
+          <w:rFonts w:eastAsiaTheme="minorEastAsia"/>
+        </w:rPr>
+      </w:pPr>
+      <m:oMathPara>
+        <m:oMath>
+          <m:acc>
+            <m:accPr>
+              <m:chr m:val="⃗"/>
+              <m:ctrlPr>
+                <w:rPr>
+                  <w:rFonts w:ascii="Cambria Math" w:hAnsi="Cambria Math"/>
+                  <w:i/>
+                </w:rPr>
+              </m:ctrlPr>
+            </m:accPr>
+            <m:e>
+              <m:r>
+                <w:rPr>
+                  <w:rFonts w:ascii="Cambria Math" w:hAnsi="Cambria Math"/>
+                </w:rPr>
+                <m:t>v</m:t>
+              </m:r>
+            </m:e>
+          </m:acc>
+          <m:r>
+            <w:rPr>
+              <w:rFonts w:ascii="Cambria Math" w:eastAsiaTheme="minorEastAsia" w:hAnsi="Cambria Math"/>
+            </w:rPr>
+            <m:t>=[</m:t>
+          </m:r>
+          <m:sSub>
+            <m:sSubPr>
+              <m:ctrlPr>
+                <w:rPr>
+                  <w:rFonts w:ascii="Cambria Math" w:eastAsiaTheme="minorEastAsia" w:hAnsi="Cambria Math"/>
+                  <w:i/>
+                </w:rPr>
+              </m:ctrlPr>
+            </m:sSubPr>
+            <m:e>
+              <m:r>
+                <w:rPr>
+                  <w:rFonts w:ascii="Cambria Math" w:eastAsiaTheme="minorEastAsia" w:hAnsi="Cambria Math"/>
+                </w:rPr>
+                <m:t>v</m:t>
+              </m:r>
+            </m:e>
+            <m:sub>
+              <m:r>
+                <w:rPr>
+                  <w:rFonts w:ascii="Cambria Math" w:eastAsiaTheme="minorEastAsia" w:hAnsi="Cambria Math"/>
+                </w:rPr>
+                <m:t>x</m:t>
+              </m:r>
+            </m:sub>
+          </m:sSub>
+          <m:r>
+            <w:rPr>
+              <w:rFonts w:ascii="Cambria Math" w:eastAsiaTheme="minorEastAsia" w:hAnsi="Cambria Math"/>
+            </w:rPr>
+            <m:t>,</m:t>
+          </m:r>
+          <m:sSub>
+            <m:sSubPr>
+              <m:ctrlPr>
+                <w:rPr>
+                  <w:rFonts w:ascii="Cambria Math" w:eastAsiaTheme="minorEastAsia" w:hAnsi="Cambria Math"/>
+                  <w:i/>
+                </w:rPr>
+              </m:ctrlPr>
+            </m:sSubPr>
+            <m:e>
+              <m:r>
+                <w:rPr>
+                  <w:rFonts w:ascii="Cambria Math" w:eastAsiaTheme="minorEastAsia" w:hAnsi="Cambria Math"/>
+                </w:rPr>
+                <m:t>v</m:t>
+              </m:r>
+            </m:e>
+            <m:sub>
+              <m:r>
+                <w:rPr>
+                  <w:rFonts w:ascii="Cambria Math" w:eastAsiaTheme="minorEastAsia" w:hAnsi="Cambria Math"/>
+                </w:rPr>
+                <m:t>y</m:t>
+              </m:r>
+            </m:sub>
+          </m:sSub>
+          <m:r>
+            <w:rPr>
+              <w:rFonts w:ascii="Cambria Math" w:eastAsiaTheme="minorEastAsia" w:hAnsi="Cambria Math"/>
+            </w:rPr>
+            <m:t>]</m:t>
+          </m:r>
+        </m:oMath>
+      </m:oMathPara>
+    </w:p>
+    <w:p>
+      <w:pPr>
+        <w:jc w:val="both"/>
+        <w:rPr>
+          <w:rFonts w:eastAsiaTheme="minorEastAsia"/>
+        </w:rPr>
+      </w:pPr>
+      <w:r>
+        <w:rPr>
+          <w:rFonts w:eastAsiaTheme="minorEastAsia"/>
+        </w:rPr>
+        <w:t>Kula poruszając się ruchem jednostajnym prostoliniowym pokona dystans do ściany:</w:t>
+      </w:r>
+    </w:p>
+    <w:tbl>
+      <w:tblPr>
+        <w:tblStyle w:val="Tabela-Siatka"/>
+        <w:tblW w:w="5000" w:type="pct"/>
+        <w:tblBorders>
+          <w:top w:val="none" w:sz="0" w:space="0" w:color="auto"/>
+          <w:left w:val="none" w:sz="0" w:space="0" w:color="auto"/>
+          <w:bottom w:val="none" w:sz="0" w:space="0" w:color="auto"/>
+          <w:right w:val="none" w:sz="0" w:space="0" w:color="auto"/>
+          <w:insideH w:val="none" w:sz="0" w:space="0" w:color="auto"/>
+          <w:insideV w:val="none" w:sz="0" w:space="0" w:color="auto"/>
+        </w:tblBorders>
+        <w:tblLook w:val="04A0"/>
+      </w:tblPr>
+      <w:tblGrid>
+        <w:gridCol w:w="929"/>
+        <w:gridCol w:w="7430"/>
+        <w:gridCol w:w="929"/>
+      </w:tblGrid>
+      <w:tr>
+        <w:tc>
+          <w:tcPr>
+            <w:tcW w:w="500" w:type="pct"/>
+          </w:tcPr>
+          <w:p>
+            <w:pPr>
+              <w:jc w:val="both"/>
+              <w:rPr>
+                <w:b/>
+                <w:u w:val="single"/>
+              </w:rPr>
+            </w:pPr>
+          </w:p>
+        </w:tc>
+        <w:tc>
+          <w:tcPr>
+            <w:tcW w:w="4000" w:type="pct"/>
+          </w:tcPr>
+          <w:p>
+            <w:pPr>
+              <w:jc w:val="center"/>
+            </w:pPr>
+            <m:oMathPara>
+              <m:oMath>
+                <m:r>
+                  <w:rPr>
+                    <w:rFonts w:ascii="Cambria Math" w:hAnsi="Cambria Math"/>
+                  </w:rPr>
+                  <m:t>s-r=</m:t>
+                </m:r>
+                <m:sSub>
+                  <m:sSubPr>
+                    <m:ctrlPr>
+                      <w:rPr>
+                        <w:rFonts w:ascii="Cambria Math" w:hAnsi="Cambria Math"/>
+                        <w:i/>
+                      </w:rPr>
+                    </m:ctrlPr>
+                  </m:sSubPr>
+                  <m:e>
+                    <m:r>
+                      <w:rPr>
+                        <w:rFonts w:ascii="Cambria Math" w:hAnsi="Cambria Math"/>
+                      </w:rPr>
+                      <m:t>v</m:t>
+                    </m:r>
+                  </m:e>
+                  <m:sub>
+                    <m:r>
+                      <w:rPr>
+                        <w:rFonts w:ascii="Cambria Math" w:hAnsi="Cambria Math"/>
+                      </w:rPr>
+                      <m:t>x</m:t>
+                    </m:r>
+                  </m:sub>
+                </m:sSub>
+                <m:r>
+                  <w:rPr>
+                    <w:rFonts w:ascii="Cambria Math" w:hAnsi="Cambria Math"/>
+                  </w:rPr>
+                  <m:t>t</m:t>
+                </m:r>
+              </m:oMath>
+            </m:oMathPara>
+          </w:p>
+        </w:tc>
+        <w:tc>
+          <w:tcPr>
+            <w:tcW w:w="500" w:type="pct"/>
+            <w:vAlign w:val="center"/>
+          </w:tcPr>
+          <w:p>
+            <w:pPr>
+              <w:pStyle w:val="Akapitzlist"/>
+              <w:numPr>
+                <w:ilvl w:val="0"/>
+                <w:numId w:val="1"/>
+              </w:numPr>
+              <w:jc w:val="both"/>
+            </w:pPr>
+          </w:p>
+        </w:tc>
+      </w:tr>
+    </w:tbl>
+    <w:p>
+      <w:pPr>
+        <w:jc w:val="both"/>
+      </w:pPr>
+      <w:r>
+        <w:lastRenderedPageBreak/>
+        <w:t>w czasie:</w:t>
+      </w:r>
+    </w:p>
+    <w:tbl>
+      <w:tblPr>
+        <w:tblStyle w:val="Tabela-Siatka"/>
+        <w:tblW w:w="5000" w:type="pct"/>
+        <w:tblBorders>
+          <w:top w:val="none" w:sz="0" w:space="0" w:color="auto"/>
+          <w:left w:val="none" w:sz="0" w:space="0" w:color="auto"/>
+          <w:bottom w:val="none" w:sz="0" w:space="0" w:color="auto"/>
+          <w:right w:val="none" w:sz="0" w:space="0" w:color="auto"/>
+          <w:insideH w:val="none" w:sz="0" w:space="0" w:color="auto"/>
+          <w:insideV w:val="none" w:sz="0" w:space="0" w:color="auto"/>
+        </w:tblBorders>
+        <w:tblLook w:val="04A0"/>
+      </w:tblPr>
+      <w:tblGrid>
+        <w:gridCol w:w="929"/>
+        <w:gridCol w:w="7430"/>
+        <w:gridCol w:w="929"/>
+      </w:tblGrid>
+      <w:tr>
+        <w:tc>
+          <w:tcPr>
+            <w:tcW w:w="500" w:type="pct"/>
+          </w:tcPr>
+          <w:p>
+            <w:pPr>
+              <w:jc w:val="both"/>
+              <w:rPr>
+                <w:b/>
+                <w:u w:val="single"/>
+              </w:rPr>
+            </w:pPr>
+          </w:p>
+        </w:tc>
+        <w:tc>
+          <w:tcPr>
+            <w:tcW w:w="4000" w:type="pct"/>
+          </w:tcPr>
+          <w:p>
+            <w:pPr>
+              <w:jc w:val="center"/>
+            </w:pPr>
+            <m:oMathPara>
+              <m:oMath>
+                <m:r>
+                  <w:rPr>
+                    <w:rFonts w:ascii="Cambria Math" w:hAnsi="Cambria Math"/>
+                  </w:rPr>
+                  <m:t>t=</m:t>
+                </m:r>
+                <m:f>
+                  <m:fPr>
+                    <m:ctrlPr>
+                      <w:rPr>
+                        <w:rFonts w:ascii="Cambria Math" w:hAnsi="Cambria Math"/>
+                        <w:i/>
+                      </w:rPr>
+                    </m:ctrlPr>
+                  </m:fPr>
+                  <m:num>
+                    <m:r>
+                      <w:rPr>
+                        <w:rFonts w:ascii="Cambria Math" w:hAnsi="Cambria Math"/>
+                      </w:rPr>
+                      <m:t>s-r</m:t>
+                    </m:r>
+                  </m:num>
+                  <m:den>
+                    <m:sSub>
+                      <m:sSubPr>
+                        <m:ctrlPr>
+                          <w:rPr>
+                            <w:rFonts w:ascii="Cambria Math" w:hAnsi="Cambria Math"/>
+                            <w:i/>
+                          </w:rPr>
+                        </m:ctrlPr>
+                      </m:sSubPr>
+                      <m:e>
+                        <m:r>
+                          <w:rPr>
+                            <w:rFonts w:ascii="Cambria Math" w:hAnsi="Cambria Math"/>
+                          </w:rPr>
+                          <m:t>v</m:t>
+                        </m:r>
+                      </m:e>
+                      <m:sub>
+                        <m:r>
+                          <w:rPr>
+                            <w:rFonts w:ascii="Cambria Math" w:hAnsi="Cambria Math"/>
+                          </w:rPr>
+                          <m:t>x</m:t>
+                        </m:r>
+                      </m:sub>
+                    </m:sSub>
+                  </m:den>
+                </m:f>
+              </m:oMath>
+            </m:oMathPara>
+          </w:p>
+        </w:tc>
+        <w:tc>
+          <w:tcPr>
+            <w:tcW w:w="500" w:type="pct"/>
+            <w:vAlign w:val="center"/>
+          </w:tcPr>
+          <w:p>
+            <w:pPr>
+              <w:pStyle w:val="Akapitzlist"/>
+              <w:numPr>
+                <w:ilvl w:val="0"/>
+                <w:numId w:val="1"/>
+              </w:numPr>
+              <w:jc w:val="both"/>
+            </w:pPr>
+          </w:p>
+        </w:tc>
+      </w:tr>
+    </w:tbl>
+    <w:p>
+      <w:pPr>
+        <w:spacing w:before="240"/>
+        <w:jc w:val="both"/>
+      </w:pPr>
+      <w:r>
+        <w:t>Następnie prędkość kuli po zderzeniu ze ścianą można wyliczyć ze wzorów (20)-(21).</w:t>
+      </w:r>
+    </w:p>
+    <w:p/>
+    <w:p/>
+    <w:p>
+      <w:pPr>
+        <w:jc w:val="both"/>
+        <w:rPr>
+          <w:b/>
+          <w:u w:val="single"/>
+        </w:rPr>
+      </w:pPr>
+      <w:r>
+        <w:rPr>
+          <w:b/>
+          <w:u w:val="single"/>
+        </w:rPr>
+        <w:t xml:space="preserve">Zderzenie </w:t>
+      </w:r>
+      <w:r>
+        <w:rPr>
+          <w:b/>
+          <w:u w:val="single"/>
+        </w:rPr>
+        <w:t>typu kula-kula</w:t>
+      </w:r>
+    </w:p>
+    <w:p>
+      <w:pPr>
+        <w:jc w:val="both"/>
+      </w:pPr>
+      <w:r>
+        <w:t xml:space="preserve">W przypadku dwóch kul o prędkościach </w:t>
+      </w:r>
+      <m:oMath>
+        <m:sSub>
+          <m:sSubPr>
+            <m:ctrlPr>
+              <w:rPr>
+                <w:rFonts w:ascii="Cambria Math" w:hAnsi="Cambria Math"/>
+                <w:i/>
+              </w:rPr>
+            </m:ctrlPr>
+          </m:sSubPr>
+          <m:e>
+            <m:acc>
+              <m:accPr>
+                <m:chr m:val="⃗"/>
+                <m:ctrlPr>
+                  <w:rPr>
+                    <w:rFonts w:ascii="Cambria Math" w:hAnsi="Cambria Math"/>
+                    <w:i/>
+                  </w:rPr>
+                </m:ctrlPr>
+              </m:accPr>
+              <m:e>
+                <m:r>
+                  <w:rPr>
+                    <w:rFonts w:ascii="Cambria Math" w:hAnsi="Cambria Math"/>
+                  </w:rPr>
+                  <m:t>v</m:t>
+                </m:r>
+              </m:e>
+            </m:acc>
+          </m:e>
+          <m:sub>
+            <m:r>
+              <w:rPr>
+                <w:rFonts w:ascii="Cambria Math" w:hAnsi="Cambria Math"/>
+              </w:rPr>
+              <m:t>1</m:t>
+            </m:r>
+          </m:sub>
+        </m:sSub>
+      </m:oMath>
+      <w:r>
+        <w:rPr>
+          <w:rFonts w:eastAsiaTheme="minorEastAsia"/>
+        </w:rPr>
+        <w:t xml:space="preserve">, </w:t>
+      </w:r>
+      <m:oMath>
+        <m:sSub>
+          <m:sSubPr>
+            <m:ctrlPr>
+              <w:rPr>
+                <w:rFonts w:ascii="Cambria Math" w:hAnsi="Cambria Math"/>
+                <w:i/>
+              </w:rPr>
+            </m:ctrlPr>
+          </m:sSubPr>
+          <m:e>
+            <m:acc>
+              <m:accPr>
+                <m:chr m:val="⃗"/>
+                <m:ctrlPr>
+                  <w:rPr>
+                    <w:rFonts w:ascii="Cambria Math" w:hAnsi="Cambria Math"/>
+                    <w:i/>
+                  </w:rPr>
+                </m:ctrlPr>
+              </m:accPr>
+              <m:e>
+                <m:r>
+                  <w:rPr>
+                    <w:rFonts w:ascii="Cambria Math" w:hAnsi="Cambria Math"/>
+                  </w:rPr>
+                  <m:t>v</m:t>
+                </m:r>
+              </m:e>
+            </m:acc>
+          </m:e>
+          <m:sub>
+            <m:r>
+              <w:rPr>
+                <w:rFonts w:ascii="Cambria Math" w:hAnsi="Cambria Math"/>
+              </w:rPr>
+              <m:t>2</m:t>
+            </m:r>
+          </m:sub>
+        </m:sSub>
+      </m:oMath>
+      <w:r>
+        <w:rPr>
+          <w:rFonts w:eastAsiaTheme="minorEastAsia"/>
+        </w:rPr>
+        <w:t xml:space="preserve"> zderzenie nastąpi w momencie, gdy odległość </w:t>
+      </w:r>
+      <m:oMath>
+        <m:r>
+          <w:rPr>
+            <w:rFonts w:ascii="Cambria Math" w:eastAsiaTheme="minorEastAsia" w:hAnsi="Cambria Math"/>
+          </w:rPr>
+          <m:t>s</m:t>
+        </m:r>
+      </m:oMath>
+      <w:r>
+        <w:rPr>
+          <w:rFonts w:eastAsiaTheme="minorEastAsia"/>
+        </w:rPr>
+        <w:t xml:space="preserve"> pomiędzy środkami kul będzie równa sumie ich promieni. Oznaczając współrzędne środków okręgów jako </w:t>
+      </w:r>
+      <m:oMath>
+        <m:r>
+          <w:rPr>
+            <w:rFonts w:ascii="Cambria Math" w:eastAsiaTheme="minorEastAsia" w:hAnsi="Cambria Math"/>
+          </w:rPr>
+          <m:t>(</m:t>
+        </m:r>
+        <m:sSub>
+          <m:sSubPr>
+            <m:ctrlPr>
+              <w:rPr>
+                <w:rFonts w:ascii="Cambria Math" w:eastAsiaTheme="minorEastAsia" w:hAnsi="Cambria Math"/>
+                <w:i/>
+              </w:rPr>
+            </m:ctrlPr>
+          </m:sSubPr>
+          <m:e>
+            <m:r>
+              <w:rPr>
+                <w:rFonts w:ascii="Cambria Math" w:eastAsiaTheme="minorEastAsia" w:hAnsi="Cambria Math"/>
+              </w:rPr>
+              <m:t>x</m:t>
+            </m:r>
+          </m:e>
+          <m:sub>
+            <m:r>
+              <w:rPr>
+                <w:rFonts w:ascii="Cambria Math" w:eastAsiaTheme="minorEastAsia" w:hAnsi="Cambria Math"/>
+              </w:rPr>
+              <m:t>1</m:t>
+            </m:r>
+          </m:sub>
+        </m:sSub>
+        <m:r>
+          <w:rPr>
+            <w:rFonts w:ascii="Cambria Math" w:eastAsiaTheme="minorEastAsia" w:hAnsi="Cambria Math"/>
+          </w:rPr>
+          <m:t>,</m:t>
+        </m:r>
+        <m:sSub>
+          <m:sSubPr>
+            <m:ctrlPr>
+              <w:rPr>
+                <w:rFonts w:ascii="Cambria Math" w:eastAsiaTheme="minorEastAsia" w:hAnsi="Cambria Math"/>
+                <w:i/>
+              </w:rPr>
+            </m:ctrlPr>
+          </m:sSubPr>
+          <m:e>
+            <m:r>
+              <w:rPr>
+                <w:rFonts w:ascii="Cambria Math" w:eastAsiaTheme="minorEastAsia" w:hAnsi="Cambria Math"/>
+              </w:rPr>
+              <m:t>y</m:t>
+            </m:r>
+          </m:e>
+          <m:sub>
+            <m:r>
+              <w:rPr>
+                <w:rFonts w:ascii="Cambria Math" w:eastAsiaTheme="minorEastAsia" w:hAnsi="Cambria Math"/>
+              </w:rPr>
+              <m:t>1</m:t>
+            </m:r>
+          </m:sub>
+        </m:sSub>
+        <m:r>
+          <w:rPr>
+            <w:rFonts w:ascii="Cambria Math" w:eastAsiaTheme="minorEastAsia" w:hAnsi="Cambria Math"/>
+          </w:rPr>
+          <m:t>)</m:t>
+        </m:r>
+      </m:oMath>
+      <w:r>
+        <w:rPr>
+          <w:rFonts w:eastAsiaTheme="minorEastAsia"/>
+        </w:rPr>
+        <w:t xml:space="preserve"> i </w:t>
+      </w:r>
+      <m:oMath>
+        <m:r>
+          <w:rPr>
+            <w:rFonts w:ascii="Cambria Math" w:eastAsiaTheme="minorEastAsia" w:hAnsi="Cambria Math"/>
+          </w:rPr>
+          <m:t>(</m:t>
+        </m:r>
+        <m:sSub>
+          <m:sSubPr>
+            <m:ctrlPr>
+              <w:rPr>
+                <w:rFonts w:ascii="Cambria Math" w:eastAsiaTheme="minorEastAsia" w:hAnsi="Cambria Math"/>
+                <w:i/>
+              </w:rPr>
+            </m:ctrlPr>
+          </m:sSubPr>
+          <m:e>
+            <m:r>
+              <w:rPr>
+                <w:rFonts w:ascii="Cambria Math" w:eastAsiaTheme="minorEastAsia" w:hAnsi="Cambria Math"/>
+              </w:rPr>
+              <m:t>x</m:t>
+            </m:r>
+          </m:e>
+          <m:sub>
+            <m:r>
+              <w:rPr>
+                <w:rFonts w:ascii="Cambria Math" w:eastAsiaTheme="minorEastAsia" w:hAnsi="Cambria Math"/>
+              </w:rPr>
+              <m:t>2</m:t>
+            </m:r>
+          </m:sub>
+        </m:sSub>
+        <m:r>
+          <w:rPr>
+            <w:rFonts w:ascii="Cambria Math" w:eastAsiaTheme="minorEastAsia" w:hAnsi="Cambria Math"/>
+          </w:rPr>
+          <m:t>,</m:t>
+        </m:r>
+        <m:sSub>
+          <m:sSubPr>
+            <m:ctrlPr>
+              <w:rPr>
+                <w:rFonts w:ascii="Cambria Math" w:eastAsiaTheme="minorEastAsia" w:hAnsi="Cambria Math"/>
+                <w:i/>
+              </w:rPr>
+            </m:ctrlPr>
+          </m:sSubPr>
+          <m:e>
+            <m:r>
+              <w:rPr>
+                <w:rFonts w:ascii="Cambria Math" w:eastAsiaTheme="minorEastAsia" w:hAnsi="Cambria Math"/>
+              </w:rPr>
+              <m:t>y</m:t>
+            </m:r>
+          </m:e>
+          <m:sub>
+            <m:r>
+              <w:rPr>
+                <w:rFonts w:ascii="Cambria Math" w:eastAsiaTheme="minorEastAsia" w:hAnsi="Cambria Math"/>
+              </w:rPr>
+              <m:t>2</m:t>
+            </m:r>
+          </m:sub>
+        </m:sSub>
+        <m:r>
+          <w:rPr>
+            <w:rFonts w:ascii="Cambria Math" w:eastAsiaTheme="minorEastAsia" w:hAnsi="Cambria Math"/>
+          </w:rPr>
+          <m:t>)</m:t>
+        </m:r>
+      </m:oMath>
+      <w:r>
+        <w:rPr>
+          <w:rFonts w:eastAsiaTheme="minorEastAsia"/>
+        </w:rPr>
+        <w:t xml:space="preserve"> oraz korzystając z faktu, że poruszają się ruchem jednostajnym prostoliniowym, dystans </w:t>
+      </w:r>
+      <m:oMath>
+        <m:r>
+          <w:rPr>
+            <w:rFonts w:ascii="Cambria Math" w:eastAsiaTheme="minorEastAsia" w:hAnsi="Cambria Math"/>
+          </w:rPr>
+          <m:t>s</m:t>
+        </m:r>
+      </m:oMath>
+      <w:r>
+        <w:t xml:space="preserve"> można określić jako:</w:t>
+      </w:r>
+    </w:p>
+    <w:tbl>
+      <w:tblPr>
+        <w:tblStyle w:val="Tabela-Siatka"/>
+        <w:tblW w:w="5000" w:type="pct"/>
+        <w:tblBorders>
+          <w:top w:val="none" w:sz="0" w:space="0" w:color="auto"/>
+          <w:left w:val="none" w:sz="0" w:space="0" w:color="auto"/>
+          <w:bottom w:val="none" w:sz="0" w:space="0" w:color="auto"/>
+          <w:right w:val="none" w:sz="0" w:space="0" w:color="auto"/>
+          <w:insideH w:val="none" w:sz="0" w:space="0" w:color="auto"/>
+          <w:insideV w:val="none" w:sz="0" w:space="0" w:color="auto"/>
+        </w:tblBorders>
+        <w:tblLook w:val="04A0"/>
+      </w:tblPr>
+      <w:tblGrid>
+        <w:gridCol w:w="533"/>
+        <w:gridCol w:w="7826"/>
+        <w:gridCol w:w="929"/>
+      </w:tblGrid>
+      <w:tr>
+        <w:tc>
+          <w:tcPr>
+            <w:tcW w:w="287" w:type="pct"/>
+          </w:tcPr>
+          <w:p>
+            <w:pPr>
+              <w:jc w:val="both"/>
+              <w:rPr>
+                <w:b/>
+                <w:u w:val="single"/>
+              </w:rPr>
+            </w:pPr>
+          </w:p>
+        </w:tc>
+        <w:tc>
+          <w:tcPr>
+            <w:tcW w:w="4212" w:type="pct"/>
+          </w:tcPr>
+          <w:p>
+            <w:pPr>
+              <w:jc w:val="center"/>
+            </w:pPr>
+            <m:oMathPara>
+              <m:oMath>
+                <m:r>
+                  <w:rPr>
+                    <w:rFonts w:ascii="Cambria Math" w:hAnsi="Cambria Math"/>
+                  </w:rPr>
+                  <m:t>s</m:t>
+                </m:r>
+                <m:r>
+                  <w:rPr>
+                    <w:rFonts w:ascii="Cambria Math" w:hAnsi="Cambria Math"/>
+                  </w:rPr>
+                  <m:t>=</m:t>
+                </m:r>
+                <m:sSub>
+                  <m:sSubPr>
+                    <m:ctrlPr>
+                      <w:rPr>
+                        <w:rFonts w:ascii="Cambria Math" w:hAnsi="Cambria Math"/>
+                        <w:i/>
+                      </w:rPr>
+                    </m:ctrlPr>
+                  </m:sSubPr>
+                  <m:e>
+                    <m:r>
+                      <w:rPr>
+                        <w:rFonts w:ascii="Cambria Math" w:hAnsi="Cambria Math"/>
+                      </w:rPr>
+                      <m:t>r</m:t>
+                    </m:r>
+                  </m:e>
+                  <m:sub>
+                    <m:r>
+                      <w:rPr>
+                        <w:rFonts w:ascii="Cambria Math" w:hAnsi="Cambria Math"/>
+                      </w:rPr>
+                      <m:t>1</m:t>
+                    </m:r>
+                  </m:sub>
+                </m:sSub>
+                <m:r>
+                  <w:rPr>
+                    <w:rFonts w:ascii="Cambria Math" w:hAnsi="Cambria Math"/>
+                  </w:rPr>
+                  <m:t>+</m:t>
+                </m:r>
+                <m:sSub>
+                  <m:sSubPr>
+                    <m:ctrlPr>
+                      <w:rPr>
+                        <w:rFonts w:ascii="Cambria Math" w:hAnsi="Cambria Math"/>
+                        <w:i/>
+                      </w:rPr>
+                    </m:ctrlPr>
+                  </m:sSubPr>
+                  <m:e>
+                    <m:r>
+                      <w:rPr>
+                        <w:rFonts w:ascii="Cambria Math" w:hAnsi="Cambria Math"/>
+                      </w:rPr>
+                      <m:t>r</m:t>
+                    </m:r>
+                  </m:e>
+                  <m:sub>
+                    <m:r>
+                      <w:rPr>
+                        <w:rFonts w:ascii="Cambria Math" w:hAnsi="Cambria Math"/>
+                      </w:rPr>
+                      <m:t>2</m:t>
+                    </m:r>
+                  </m:sub>
+                </m:sSub>
+                <m:r>
+                  <w:rPr>
+                    <w:rFonts w:ascii="Cambria Math" w:hAnsi="Cambria Math"/>
+                  </w:rPr>
+                  <m:t>=</m:t>
+                </m:r>
+                <m:rad>
+                  <m:radPr>
+                    <m:degHide m:val="on"/>
+                    <m:ctrlPr>
+                      <w:rPr>
+                        <w:rFonts w:ascii="Cambria Math" w:hAnsi="Cambria Math"/>
+                        <w:i/>
+                      </w:rPr>
+                    </m:ctrlPr>
+                  </m:radPr>
+                  <m:deg/>
+                  <m:e>
+                    <m:sSup>
+                      <m:sSupPr>
+                        <m:ctrlPr>
+                          <w:rPr>
+                            <w:rFonts w:ascii="Cambria Math" w:hAnsi="Cambria Math"/>
+                            <w:i/>
+                          </w:rPr>
+                        </m:ctrlPr>
+                      </m:sSupPr>
+                      <m:e>
+                        <m:r>
+                          <w:rPr>
+                            <w:rFonts w:ascii="Cambria Math" w:hAnsi="Cambria Math"/>
+                          </w:rPr>
+                          <m:t>(</m:t>
+                        </m:r>
+                        <m:r>
+                          <w:rPr>
+                            <w:rFonts w:ascii="Cambria Math" w:hAnsi="Cambria Math"/>
+                          </w:rPr>
+                          <m:t>(</m:t>
+                        </m:r>
+                        <m:sSub>
+                          <m:sSubPr>
+                            <m:ctrlPr>
+                              <w:rPr>
+                                <w:rFonts w:ascii="Cambria Math" w:hAnsi="Cambria Math"/>
+                                <w:i/>
+                              </w:rPr>
+                            </m:ctrlPr>
+                          </m:sSubPr>
+                          <m:e>
+                            <m:r>
+                              <w:rPr>
+                                <w:rFonts w:ascii="Cambria Math" w:hAnsi="Cambria Math"/>
+                              </w:rPr>
+                              <m:t>x</m:t>
+                            </m:r>
+                          </m:e>
+                          <m:sub>
+                            <m:r>
+                              <w:rPr>
+                                <w:rFonts w:ascii="Cambria Math" w:hAnsi="Cambria Math"/>
+                              </w:rPr>
+                              <m:t>2</m:t>
+                            </m:r>
+                          </m:sub>
+                        </m:sSub>
+                        <m:r>
+                          <w:rPr>
+                            <w:rFonts w:ascii="Cambria Math" w:hAnsi="Cambria Math"/>
+                          </w:rPr>
+                          <m:t>+</m:t>
+                        </m:r>
+                        <m:sSub>
+                          <m:sSubPr>
+                            <m:ctrlPr>
+                              <w:rPr>
+                                <w:rFonts w:ascii="Cambria Math" w:hAnsi="Cambria Math"/>
+                                <w:i/>
+                              </w:rPr>
+                            </m:ctrlPr>
+                          </m:sSubPr>
+                          <m:e>
+                            <m:r>
+                              <w:rPr>
+                                <w:rFonts w:ascii="Cambria Math" w:hAnsi="Cambria Math"/>
+                              </w:rPr>
+                              <m:t>v</m:t>
+                            </m:r>
+                          </m:e>
+                          <m:sub>
+                            <m:r>
+                              <w:rPr>
+                                <w:rFonts w:ascii="Cambria Math" w:hAnsi="Cambria Math"/>
+                              </w:rPr>
+                              <m:t>2,x</m:t>
+                            </m:r>
+                          </m:sub>
+                        </m:sSub>
+                        <m:r>
+                          <w:rPr>
+                            <w:rFonts w:ascii="Cambria Math" w:hAnsi="Cambria Math"/>
+                          </w:rPr>
+                          <m:t>t)-(</m:t>
+                        </m:r>
+                        <m:sSub>
+                          <m:sSubPr>
+                            <m:ctrlPr>
+                              <w:rPr>
+                                <w:rFonts w:ascii="Cambria Math" w:hAnsi="Cambria Math"/>
+                                <w:i/>
+                              </w:rPr>
+                            </m:ctrlPr>
+                          </m:sSubPr>
+                          <m:e>
+                            <m:r>
+                              <w:rPr>
+                                <w:rFonts w:ascii="Cambria Math" w:hAnsi="Cambria Math"/>
+                              </w:rPr>
+                              <m:t>x</m:t>
+                            </m:r>
+                          </m:e>
+                          <m:sub>
+                            <m:r>
+                              <w:rPr>
+                                <w:rFonts w:ascii="Cambria Math" w:hAnsi="Cambria Math"/>
+                              </w:rPr>
+                              <m:t>1</m:t>
+                            </m:r>
+                          </m:sub>
+                        </m:sSub>
+                        <m:r>
+                          <w:rPr>
+                            <w:rFonts w:ascii="Cambria Math" w:hAnsi="Cambria Math"/>
+                          </w:rPr>
+                          <m:t>+</m:t>
+                        </m:r>
+                        <m:sSub>
+                          <m:sSubPr>
+                            <m:ctrlPr>
+                              <w:rPr>
+                                <w:rFonts w:ascii="Cambria Math" w:hAnsi="Cambria Math"/>
+                                <w:i/>
+                              </w:rPr>
+                            </m:ctrlPr>
+                          </m:sSubPr>
+                          <m:e>
+                            <m:r>
+                              <w:rPr>
+                                <w:rFonts w:ascii="Cambria Math" w:hAnsi="Cambria Math"/>
+                              </w:rPr>
+                              <m:t>v</m:t>
+                            </m:r>
+                          </m:e>
+                          <m:sub>
+                            <m:r>
+                              <w:rPr>
+                                <w:rFonts w:ascii="Cambria Math" w:hAnsi="Cambria Math"/>
+                              </w:rPr>
+                              <m:t>1,x</m:t>
+                            </m:r>
+                          </m:sub>
+                        </m:sSub>
+                        <m:r>
+                          <w:rPr>
+                            <w:rFonts w:ascii="Cambria Math" w:hAnsi="Cambria Math"/>
+                          </w:rPr>
+                          <m:t>t)</m:t>
+                        </m:r>
+                        <m:r>
+                          <w:rPr>
+                            <w:rFonts w:ascii="Cambria Math" w:hAnsi="Cambria Math"/>
+                          </w:rPr>
+                          <m:t>)</m:t>
+                        </m:r>
+                      </m:e>
+                      <m:sup>
+                        <m:r>
+                          <w:rPr>
+                            <w:rFonts w:ascii="Cambria Math" w:hAnsi="Cambria Math"/>
+                          </w:rPr>
+                          <m:t>2</m:t>
+                        </m:r>
+                      </m:sup>
+                    </m:sSup>
+                    <m:r>
+                      <w:rPr>
+                        <w:rFonts w:ascii="Cambria Math" w:hAnsi="Cambria Math"/>
+                      </w:rPr>
+                      <m:t>+</m:t>
+                    </m:r>
+                    <m:sSup>
+                      <m:sSupPr>
+                        <m:ctrlPr>
+                          <w:rPr>
+                            <w:rFonts w:ascii="Cambria Math" w:hAnsi="Cambria Math"/>
+                            <w:i/>
+                          </w:rPr>
+                        </m:ctrlPr>
+                      </m:sSupPr>
+                      <m:e>
+                        <m:r>
+                          <w:rPr>
+                            <w:rFonts w:ascii="Cambria Math" w:hAnsi="Cambria Math"/>
+                          </w:rPr>
+                          <m:t>((</m:t>
+                        </m:r>
+                        <m:sSub>
+                          <m:sSubPr>
+                            <m:ctrlPr>
+                              <w:rPr>
+                                <w:rFonts w:ascii="Cambria Math" w:hAnsi="Cambria Math"/>
+                                <w:i/>
+                              </w:rPr>
+                            </m:ctrlPr>
+                          </m:sSubPr>
+                          <m:e>
+                            <m:r>
+                              <w:rPr>
+                                <w:rFonts w:ascii="Cambria Math" w:hAnsi="Cambria Math"/>
+                              </w:rPr>
+                              <m:t>y</m:t>
+                            </m:r>
+                          </m:e>
+                          <m:sub>
+                            <m:r>
+                              <w:rPr>
+                                <w:rFonts w:ascii="Cambria Math" w:hAnsi="Cambria Math"/>
+                              </w:rPr>
+                              <m:t>2</m:t>
+                            </m:r>
+                          </m:sub>
+                        </m:sSub>
+                        <m:r>
+                          <w:rPr>
+                            <w:rFonts w:ascii="Cambria Math" w:hAnsi="Cambria Math"/>
+                          </w:rPr>
+                          <m:t>+</m:t>
+                        </m:r>
+                        <m:sSub>
+                          <m:sSubPr>
+                            <m:ctrlPr>
+                              <w:rPr>
+                                <w:rFonts w:ascii="Cambria Math" w:hAnsi="Cambria Math"/>
+                                <w:i/>
+                              </w:rPr>
+                            </m:ctrlPr>
+                          </m:sSubPr>
+                          <m:e>
+                            <m:r>
+                              <w:rPr>
+                                <w:rFonts w:ascii="Cambria Math" w:hAnsi="Cambria Math"/>
+                              </w:rPr>
+                              <m:t>v</m:t>
+                            </m:r>
+                          </m:e>
+                          <m:sub>
+                            <m:r>
+                              <w:rPr>
+                                <w:rFonts w:ascii="Cambria Math" w:hAnsi="Cambria Math"/>
+                              </w:rPr>
+                              <m:t>2,y</m:t>
+                            </m:r>
+                          </m:sub>
+                        </m:sSub>
+                        <m:r>
+                          <w:rPr>
+                            <w:rFonts w:ascii="Cambria Math" w:hAnsi="Cambria Math"/>
+                          </w:rPr>
+                          <m:t>t)-(</m:t>
+                        </m:r>
+                        <m:sSub>
+                          <m:sSubPr>
+                            <m:ctrlPr>
+                              <w:rPr>
+                                <w:rFonts w:ascii="Cambria Math" w:hAnsi="Cambria Math"/>
+                                <w:i/>
+                              </w:rPr>
+                            </m:ctrlPr>
+                          </m:sSubPr>
+                          <m:e>
+                            <m:r>
+                              <w:rPr>
+                                <w:rFonts w:ascii="Cambria Math" w:hAnsi="Cambria Math"/>
+                              </w:rPr>
+                              <m:t>y</m:t>
+                            </m:r>
+                          </m:e>
+                          <m:sub>
+                            <m:r>
+                              <w:rPr>
+                                <w:rFonts w:ascii="Cambria Math" w:hAnsi="Cambria Math"/>
+                              </w:rPr>
+                              <m:t>1</m:t>
+                            </m:r>
+                          </m:sub>
+                        </m:sSub>
+                        <m:r>
+                          <w:rPr>
+                            <w:rFonts w:ascii="Cambria Math" w:hAnsi="Cambria Math"/>
+                          </w:rPr>
+                          <m:t>+</m:t>
+                        </m:r>
+                        <m:sSub>
+                          <m:sSubPr>
+                            <m:ctrlPr>
+                              <w:rPr>
+                                <w:rFonts w:ascii="Cambria Math" w:hAnsi="Cambria Math"/>
+                                <w:i/>
+                              </w:rPr>
+                            </m:ctrlPr>
+                          </m:sSubPr>
+                          <m:e>
+                            <m:r>
+                              <w:rPr>
+                                <w:rFonts w:ascii="Cambria Math" w:hAnsi="Cambria Math"/>
+                              </w:rPr>
+                              <m:t>v</m:t>
+                            </m:r>
+                          </m:e>
+                          <m:sub>
+                            <m:r>
+                              <w:rPr>
+                                <w:rFonts w:ascii="Cambria Math" w:hAnsi="Cambria Math"/>
+                              </w:rPr>
+                              <m:t>1,y</m:t>
+                            </m:r>
+                          </m:sub>
+                        </m:sSub>
+                        <m:r>
+                          <w:rPr>
+                            <w:rFonts w:ascii="Cambria Math" w:hAnsi="Cambria Math"/>
+                          </w:rPr>
+                          <m:t>t))</m:t>
+                        </m:r>
+                      </m:e>
+                      <m:sup>
+                        <m:r>
+                          <w:rPr>
+                            <w:rFonts w:ascii="Cambria Math" w:hAnsi="Cambria Math"/>
+                          </w:rPr>
+                          <m:t>2</m:t>
+                        </m:r>
+                      </m:sup>
+                    </m:sSup>
+                  </m:e>
+                </m:rad>
+                <m:r>
+                  <w:rPr>
+                    <w:rFonts w:ascii="Cambria Math" w:hAnsi="Cambria Math"/>
+                  </w:rPr>
+                  <m:t xml:space="preserve"> </m:t>
+                </m:r>
+              </m:oMath>
+            </m:oMathPara>
+          </w:p>
+        </w:tc>
+        <w:tc>
+          <w:tcPr>
+            <w:tcW w:w="500" w:type="pct"/>
+            <w:vAlign w:val="center"/>
+          </w:tcPr>
+          <w:p>
+            <w:pPr>
+              <w:pStyle w:val="Akapitzlist"/>
+              <w:numPr>
+                <w:ilvl w:val="0"/>
+                <w:numId w:val="1"/>
+              </w:numPr>
+              <w:jc w:val="both"/>
+            </w:pPr>
+          </w:p>
+        </w:tc>
+      </w:tr>
+    </w:tbl>
+    <w:p>
+      <w:pPr>
+        <w:spacing w:before="240"/>
+        <w:jc w:val="both"/>
+        <w:rPr>
+          <w:rFonts w:eastAsiaTheme="minorEastAsia"/>
+        </w:rPr>
+      </w:pPr>
+      <w:r>
+        <w:t xml:space="preserve">Równanie (24) można doprowadzić do postaci równania kwadratowego względem niewiadomego czasu </w:t>
+      </w:r>
+      <m:oMath>
+        <m:r>
+          <w:rPr>
+            <w:rFonts w:ascii="Cambria Math" w:hAnsi="Cambria Math"/>
+          </w:rPr>
+          <m:t>t</m:t>
+        </m:r>
+      </m:oMath>
+      <w:r>
+        <w:rPr>
+          <w:rFonts w:eastAsiaTheme="minorEastAsia"/>
+        </w:rPr>
+        <w:t>:</w:t>
+      </w:r>
+    </w:p>
+    <w:tbl>
+      <w:tblPr>
+        <w:tblStyle w:val="Tabela-Siatka"/>
+        <w:tblW w:w="5000" w:type="pct"/>
+        <w:tblBorders>
+          <w:top w:val="none" w:sz="0" w:space="0" w:color="auto"/>
+          <w:left w:val="none" w:sz="0" w:space="0" w:color="auto"/>
+          <w:bottom w:val="none" w:sz="0" w:space="0" w:color="auto"/>
+          <w:right w:val="none" w:sz="0" w:space="0" w:color="auto"/>
+          <w:insideH w:val="none" w:sz="0" w:space="0" w:color="auto"/>
+          <w:insideV w:val="none" w:sz="0" w:space="0" w:color="auto"/>
+        </w:tblBorders>
+        <w:tblLook w:val="04A0"/>
+      </w:tblPr>
+      <w:tblGrid>
+        <w:gridCol w:w="929"/>
+        <w:gridCol w:w="7430"/>
+        <w:gridCol w:w="929"/>
+      </w:tblGrid>
+      <w:tr>
+        <w:tc>
+          <w:tcPr>
+            <w:tcW w:w="500" w:type="pct"/>
+          </w:tcPr>
+          <w:p>
+            <w:pPr>
+              <w:jc w:val="both"/>
+              <w:rPr>
+                <w:b/>
+                <w:u w:val="single"/>
+              </w:rPr>
+            </w:pPr>
+          </w:p>
+        </w:tc>
+        <w:tc>
+          <w:tcPr>
+            <w:tcW w:w="4000" w:type="pct"/>
+          </w:tcPr>
+          <w:p>
+            <w:pPr>
+              <w:jc w:val="center"/>
+              <w:rPr>
+                <w:rFonts w:eastAsiaTheme="minorEastAsia"/>
+              </w:rPr>
+            </w:pPr>
+            <m:oMathPara>
+              <m:oMath>
+                <m:sSup>
+                  <m:sSupPr>
+                    <m:ctrlPr>
+                      <w:rPr>
+                        <w:rFonts w:ascii="Cambria Math" w:hAnsi="Cambria Math"/>
+                        <w:i/>
+                      </w:rPr>
+                    </m:ctrlPr>
+                  </m:sSupPr>
+                  <m:e>
+                    <m:r>
+                      <w:rPr>
+                        <w:rFonts w:ascii="Cambria Math" w:hAnsi="Cambria Math"/>
+                      </w:rPr>
+                      <m:t>0=</m:t>
+                    </m:r>
+                    <m:r>
+                      <w:rPr>
+                        <w:rFonts w:ascii="Cambria Math" w:hAnsi="Cambria Math"/>
+                      </w:rPr>
+                      <m:t>t</m:t>
+                    </m:r>
+                  </m:e>
+                  <m:sup>
+                    <m:r>
+                      <w:rPr>
+                        <w:rFonts w:ascii="Cambria Math" w:hAnsi="Cambria Math"/>
+                      </w:rPr>
+                      <m:t>2</m:t>
+                    </m:r>
+                  </m:sup>
+                </m:sSup>
+                <m:d>
+                  <m:dPr>
+                    <m:ctrlPr>
+                      <w:rPr>
+                        <w:rFonts w:ascii="Cambria Math" w:hAnsi="Cambria Math"/>
+                        <w:i/>
+                      </w:rPr>
+                    </m:ctrlPr>
+                  </m:dPr>
+                  <m:e>
+                    <m:sSup>
+                      <m:sSupPr>
+                        <m:ctrlPr>
+                          <w:rPr>
+                            <w:rFonts w:ascii="Cambria Math" w:hAnsi="Cambria Math"/>
+                            <w:i/>
+                          </w:rPr>
+                        </m:ctrlPr>
+                      </m:sSupPr>
+                      <m:e>
+                        <m:d>
+                          <m:dPr>
+                            <m:ctrlPr>
+                              <w:rPr>
+                                <w:rFonts w:ascii="Cambria Math" w:hAnsi="Cambria Math"/>
+                                <w:i/>
+                              </w:rPr>
+                            </m:ctrlPr>
+                          </m:dPr>
+                          <m:e>
+                            <m:sSub>
+                              <m:sSubPr>
+                                <m:ctrlPr>
+                                  <w:rPr>
+                                    <w:rFonts w:ascii="Cambria Math" w:hAnsi="Cambria Math"/>
+                                    <w:i/>
+                                  </w:rPr>
+                                </m:ctrlPr>
+                              </m:sSubPr>
+                              <m:e>
+                                <m:r>
+                                  <w:rPr>
+                                    <w:rFonts w:ascii="Cambria Math" w:hAnsi="Cambria Math"/>
+                                  </w:rPr>
+                                  <m:t>v</m:t>
+                                </m:r>
+                              </m:e>
+                              <m:sub>
+                                <m:r>
+                                  <w:rPr>
+                                    <w:rFonts w:ascii="Cambria Math" w:hAnsi="Cambria Math"/>
+                                  </w:rPr>
+                                  <m:t>x,2</m:t>
+                                </m:r>
+                              </m:sub>
+                            </m:sSub>
+                            <m:r>
+                              <w:rPr>
+                                <w:rFonts w:ascii="Cambria Math" w:hAnsi="Cambria Math"/>
+                              </w:rPr>
+                              <m:t>-</m:t>
+                            </m:r>
+                            <m:sSub>
+                              <m:sSubPr>
+                                <m:ctrlPr>
+                                  <w:rPr>
+                                    <w:rFonts w:ascii="Cambria Math" w:hAnsi="Cambria Math"/>
+                                    <w:i/>
+                                  </w:rPr>
+                                </m:ctrlPr>
+                              </m:sSubPr>
+                              <m:e>
+                                <m:r>
+                                  <w:rPr>
+                                    <w:rFonts w:ascii="Cambria Math" w:hAnsi="Cambria Math"/>
+                                  </w:rPr>
+                                  <m:t>v</m:t>
+                                </m:r>
+                              </m:e>
+                              <m:sub>
+                                <m:r>
+                                  <w:rPr>
+                                    <w:rFonts w:ascii="Cambria Math" w:hAnsi="Cambria Math"/>
+                                  </w:rPr>
+                                  <m:t>x,1</m:t>
+                                </m:r>
+                              </m:sub>
+                            </m:sSub>
+                          </m:e>
+                        </m:d>
+                      </m:e>
+                      <m:sup>
+                        <m:r>
+                          <w:rPr>
+                            <w:rFonts w:ascii="Cambria Math" w:hAnsi="Cambria Math"/>
+                          </w:rPr>
+                          <m:t>2</m:t>
+                        </m:r>
+                      </m:sup>
+                    </m:sSup>
+                    <m:r>
+                      <w:rPr>
+                        <w:rFonts w:ascii="Cambria Math" w:hAnsi="Cambria Math"/>
+                      </w:rPr>
+                      <m:t>+</m:t>
+                    </m:r>
+                    <m:sSup>
+                      <m:sSupPr>
+                        <m:ctrlPr>
+                          <w:rPr>
+                            <w:rFonts w:ascii="Cambria Math" w:hAnsi="Cambria Math"/>
+                            <w:i/>
+                          </w:rPr>
+                        </m:ctrlPr>
+                      </m:sSupPr>
+                      <m:e>
+                        <m:d>
+                          <m:dPr>
+                            <m:ctrlPr>
+                              <w:rPr>
+                                <w:rFonts w:ascii="Cambria Math" w:hAnsi="Cambria Math"/>
+                                <w:i/>
+                              </w:rPr>
+                            </m:ctrlPr>
+                          </m:dPr>
+                          <m:e>
+                            <m:sSub>
+                              <m:sSubPr>
+                                <m:ctrlPr>
+                                  <w:rPr>
+                                    <w:rFonts w:ascii="Cambria Math" w:hAnsi="Cambria Math"/>
+                                    <w:i/>
+                                  </w:rPr>
+                                </m:ctrlPr>
+                              </m:sSubPr>
+                              <m:e>
+                                <m:r>
+                                  <w:rPr>
+                                    <w:rFonts w:ascii="Cambria Math" w:hAnsi="Cambria Math"/>
+                                  </w:rPr>
+                                  <m:t>v</m:t>
+                                </m:r>
+                              </m:e>
+                              <m:sub>
+                                <m:r>
+                                  <w:rPr>
+                                    <w:rFonts w:ascii="Cambria Math" w:hAnsi="Cambria Math"/>
+                                  </w:rPr>
+                                  <m:t>y,2</m:t>
+                                </m:r>
+                              </m:sub>
+                            </m:sSub>
+                            <m:r>
+                              <w:rPr>
+                                <w:rFonts w:ascii="Cambria Math" w:hAnsi="Cambria Math"/>
+                              </w:rPr>
+                              <m:t>-</m:t>
+                            </m:r>
+                            <m:sSub>
+                              <m:sSubPr>
+                                <m:ctrlPr>
+                                  <w:rPr>
+                                    <w:rFonts w:ascii="Cambria Math" w:hAnsi="Cambria Math"/>
+                                    <w:i/>
+                                  </w:rPr>
+                                </m:ctrlPr>
+                              </m:sSubPr>
+                              <m:e>
+                                <m:r>
+                                  <w:rPr>
+                                    <w:rFonts w:ascii="Cambria Math" w:hAnsi="Cambria Math"/>
+                                  </w:rPr>
+                                  <m:t>v</m:t>
+                                </m:r>
+                              </m:e>
+                              <m:sub>
+                                <m:r>
+                                  <w:rPr>
+                                    <w:rFonts w:ascii="Cambria Math" w:hAnsi="Cambria Math"/>
+                                  </w:rPr>
+                                  <m:t>y,1</m:t>
+                                </m:r>
+                              </m:sub>
+                            </m:sSub>
+                          </m:e>
+                        </m:d>
+                      </m:e>
+                      <m:sup>
+                        <m:r>
+                          <w:rPr>
+                            <w:rFonts w:ascii="Cambria Math" w:hAnsi="Cambria Math"/>
+                          </w:rPr>
+                          <m:t>2</m:t>
+                        </m:r>
+                      </m:sup>
+                    </m:sSup>
+                  </m:e>
+                </m:d>
+                <m:r>
+                  <w:rPr>
+                    <w:rFonts w:ascii="Cambria Math" w:hAnsi="Cambria Math"/>
+                  </w:rPr>
+                  <m:t>+</m:t>
+                </m:r>
+                <m:r>
+                  <w:rPr>
+                    <w:rFonts w:ascii="Cambria Math" w:hAnsi="Cambria Math"/>
+                  </w:rPr>
+                  <m:t>2t</m:t>
+                </m:r>
+                <m:d>
+                  <m:dPr>
+                    <m:ctrlPr>
+                      <w:rPr>
+                        <w:rFonts w:ascii="Cambria Math" w:hAnsi="Cambria Math"/>
+                        <w:i/>
+                      </w:rPr>
+                    </m:ctrlPr>
+                  </m:dPr>
+                  <m:e>
+                    <m:d>
+                      <m:dPr>
+                        <m:ctrlPr>
+                          <w:rPr>
+                            <w:rFonts w:ascii="Cambria Math" w:hAnsi="Cambria Math"/>
+                            <w:i/>
+                          </w:rPr>
+                        </m:ctrlPr>
+                      </m:dPr>
+                      <m:e>
+                        <m:sSub>
+                          <m:sSubPr>
+                            <m:ctrlPr>
+                              <w:rPr>
+                                <w:rFonts w:ascii="Cambria Math" w:hAnsi="Cambria Math"/>
+                                <w:i/>
+                              </w:rPr>
+                            </m:ctrlPr>
+                          </m:sSubPr>
+                          <m:e>
+                            <m:r>
+                              <w:rPr>
+                                <w:rFonts w:ascii="Cambria Math" w:hAnsi="Cambria Math"/>
+                              </w:rPr>
+                              <m:t>x</m:t>
+                            </m:r>
+                          </m:e>
+                          <m:sub>
+                            <m:r>
+                              <w:rPr>
+                                <w:rFonts w:ascii="Cambria Math" w:hAnsi="Cambria Math"/>
+                              </w:rPr>
+                              <m:t>2</m:t>
+                            </m:r>
+                          </m:sub>
+                        </m:sSub>
+                        <m:r>
+                          <w:rPr>
+                            <w:rFonts w:ascii="Cambria Math" w:hAnsi="Cambria Math"/>
+                          </w:rPr>
+                          <m:t>-</m:t>
+                        </m:r>
+                        <m:sSub>
+                          <m:sSubPr>
+                            <m:ctrlPr>
+                              <w:rPr>
+                                <w:rFonts w:ascii="Cambria Math" w:hAnsi="Cambria Math"/>
+                                <w:i/>
+                              </w:rPr>
+                            </m:ctrlPr>
+                          </m:sSubPr>
+                          <m:e>
+                            <m:r>
+                              <w:rPr>
+                                <w:rFonts w:ascii="Cambria Math" w:hAnsi="Cambria Math"/>
+                              </w:rPr>
+                              <m:t>x</m:t>
+                            </m:r>
+                          </m:e>
+                          <m:sub>
+                            <m:r>
+                              <w:rPr>
+                                <w:rFonts w:ascii="Cambria Math" w:hAnsi="Cambria Math"/>
+                              </w:rPr>
+                              <m:t>1</m:t>
+                            </m:r>
+                          </m:sub>
+                        </m:sSub>
+                      </m:e>
+                    </m:d>
+                    <m:d>
+                      <m:dPr>
+                        <m:ctrlPr>
+                          <w:rPr>
+                            <w:rFonts w:ascii="Cambria Math" w:hAnsi="Cambria Math"/>
+                            <w:i/>
+                          </w:rPr>
+                        </m:ctrlPr>
+                      </m:dPr>
+                      <m:e>
+                        <m:sSub>
+                          <m:sSubPr>
+                            <m:ctrlPr>
+                              <w:rPr>
+                                <w:rFonts w:ascii="Cambria Math" w:hAnsi="Cambria Math"/>
+                                <w:i/>
+                              </w:rPr>
+                            </m:ctrlPr>
+                          </m:sSubPr>
+                          <m:e>
+                            <m:r>
+                              <w:rPr>
+                                <w:rFonts w:ascii="Cambria Math" w:hAnsi="Cambria Math"/>
+                              </w:rPr>
+                              <m:t>v</m:t>
+                            </m:r>
+                          </m:e>
+                          <m:sub>
+                            <m:r>
+                              <w:rPr>
+                                <w:rFonts w:ascii="Cambria Math" w:hAnsi="Cambria Math"/>
+                              </w:rPr>
+                              <m:t>x,2</m:t>
+                            </m:r>
+                          </m:sub>
+                        </m:sSub>
+                        <m:r>
+                          <w:rPr>
+                            <w:rFonts w:ascii="Cambria Math" w:hAnsi="Cambria Math"/>
+                          </w:rPr>
+                          <m:t>-</m:t>
+                        </m:r>
+                        <m:sSub>
+                          <m:sSubPr>
+                            <m:ctrlPr>
+                              <w:rPr>
+                                <w:rFonts w:ascii="Cambria Math" w:hAnsi="Cambria Math"/>
+                                <w:i/>
+                              </w:rPr>
+                            </m:ctrlPr>
+                          </m:sSubPr>
+                          <m:e>
+                            <m:r>
+                              <w:rPr>
+                                <w:rFonts w:ascii="Cambria Math" w:hAnsi="Cambria Math"/>
+                              </w:rPr>
+                              <m:t>v</m:t>
+                            </m:r>
+                          </m:e>
+                          <m:sub>
+                            <m:r>
+                              <w:rPr>
+                                <w:rFonts w:ascii="Cambria Math" w:hAnsi="Cambria Math"/>
+                              </w:rPr>
+                              <m:t>x,1</m:t>
+                            </m:r>
+                          </m:sub>
+                        </m:sSub>
+                      </m:e>
+                    </m:d>
+                    <m:r>
+                      <w:rPr>
+                        <w:rFonts w:ascii="Cambria Math" w:hAnsi="Cambria Math"/>
+                      </w:rPr>
+                      <m:t>+</m:t>
+                    </m:r>
+                    <m:d>
+                      <m:dPr>
+                        <m:ctrlPr>
+                          <w:rPr>
+                            <w:rFonts w:ascii="Cambria Math" w:hAnsi="Cambria Math"/>
+                            <w:i/>
+                          </w:rPr>
+                        </m:ctrlPr>
+                      </m:dPr>
+                      <m:e>
+                        <m:sSub>
+                          <m:sSubPr>
+                            <m:ctrlPr>
+                              <w:rPr>
+                                <w:rFonts w:ascii="Cambria Math" w:hAnsi="Cambria Math"/>
+                                <w:i/>
+                              </w:rPr>
+                            </m:ctrlPr>
+                          </m:sSubPr>
+                          <m:e>
+                            <m:r>
+                              <w:rPr>
+                                <w:rFonts w:ascii="Cambria Math" w:hAnsi="Cambria Math"/>
+                              </w:rPr>
+                              <m:t>y</m:t>
+                            </m:r>
+                          </m:e>
+                          <m:sub>
+                            <m:r>
+                              <w:rPr>
+                                <w:rFonts w:ascii="Cambria Math" w:hAnsi="Cambria Math"/>
+                              </w:rPr>
+                              <m:t>2</m:t>
+                            </m:r>
+                          </m:sub>
+                        </m:sSub>
+                        <m:r>
+                          <w:rPr>
+                            <w:rFonts w:ascii="Cambria Math" w:hAnsi="Cambria Math"/>
+                          </w:rPr>
+                          <m:t>-</m:t>
+                        </m:r>
+                        <m:sSub>
+                          <m:sSubPr>
+                            <m:ctrlPr>
+                              <w:rPr>
+                                <w:rFonts w:ascii="Cambria Math" w:hAnsi="Cambria Math"/>
+                                <w:i/>
+                              </w:rPr>
+                            </m:ctrlPr>
+                          </m:sSubPr>
+                          <m:e>
+                            <m:r>
+                              <w:rPr>
+                                <w:rFonts w:ascii="Cambria Math" w:hAnsi="Cambria Math"/>
+                              </w:rPr>
+                              <m:t>y</m:t>
+                            </m:r>
+                          </m:e>
+                          <m:sub>
+                            <m:r>
+                              <w:rPr>
+                                <w:rFonts w:ascii="Cambria Math" w:hAnsi="Cambria Math"/>
+                              </w:rPr>
+                              <m:t>1</m:t>
+                            </m:r>
+                          </m:sub>
+                        </m:sSub>
+                      </m:e>
+                    </m:d>
+                    <m:d>
+                      <m:dPr>
+                        <m:ctrlPr>
+                          <w:rPr>
+                            <w:rFonts w:ascii="Cambria Math" w:hAnsi="Cambria Math"/>
+                            <w:i/>
+                          </w:rPr>
+                        </m:ctrlPr>
+                      </m:dPr>
+                      <m:e>
+                        <m:sSub>
+                          <m:sSubPr>
+                            <m:ctrlPr>
+                              <w:rPr>
+                                <w:rFonts w:ascii="Cambria Math" w:hAnsi="Cambria Math"/>
+                                <w:i/>
+                              </w:rPr>
+                            </m:ctrlPr>
+                          </m:sSubPr>
+                          <m:e>
+                            <m:r>
+                              <w:rPr>
+                                <w:rFonts w:ascii="Cambria Math" w:hAnsi="Cambria Math"/>
+                              </w:rPr>
+                              <m:t>v</m:t>
+                            </m:r>
+                          </m:e>
+                          <m:sub>
+                            <m:r>
+                              <w:rPr>
+                                <w:rFonts w:ascii="Cambria Math" w:hAnsi="Cambria Math"/>
+                              </w:rPr>
+                              <m:t>y,2</m:t>
+                            </m:r>
+                          </m:sub>
+                        </m:sSub>
+                        <m:r>
+                          <w:rPr>
+                            <w:rFonts w:ascii="Cambria Math" w:hAnsi="Cambria Math"/>
+                          </w:rPr>
+                          <m:t>-</m:t>
+                        </m:r>
+                        <m:sSub>
+                          <m:sSubPr>
+                            <m:ctrlPr>
+                              <w:rPr>
+                                <w:rFonts w:ascii="Cambria Math" w:hAnsi="Cambria Math"/>
+                                <w:i/>
+                              </w:rPr>
+                            </m:ctrlPr>
+                          </m:sSubPr>
+                          <m:e>
+                            <m:r>
+                              <w:rPr>
+                                <w:rFonts w:ascii="Cambria Math" w:hAnsi="Cambria Math"/>
+                              </w:rPr>
+                              <m:t>v</m:t>
+                            </m:r>
+                          </m:e>
+                          <m:sub>
+                            <m:r>
+                              <w:rPr>
+                                <w:rFonts w:ascii="Cambria Math" w:hAnsi="Cambria Math"/>
+                              </w:rPr>
+                              <m:t>y,1</m:t>
+                            </m:r>
+                          </m:sub>
+                        </m:sSub>
+                      </m:e>
+                    </m:d>
+                  </m:e>
+                </m:d>
+                <m:r>
+                  <w:rPr>
+                    <w:rFonts w:ascii="Cambria Math" w:hAnsi="Cambria Math"/>
+                  </w:rPr>
+                  <m:t>+</m:t>
+                </m:r>
+                <m:sSup>
+                  <m:sSupPr>
+                    <m:ctrlPr>
+                      <w:rPr>
+                        <w:rFonts w:ascii="Cambria Math" w:hAnsi="Cambria Math"/>
+                        <w:i/>
+                      </w:rPr>
+                    </m:ctrlPr>
+                  </m:sSupPr>
+                  <m:e>
+                    <m:d>
+                      <m:dPr>
+                        <m:ctrlPr>
+                          <w:rPr>
+                            <w:rFonts w:ascii="Cambria Math" w:hAnsi="Cambria Math"/>
+                            <w:i/>
+                          </w:rPr>
+                        </m:ctrlPr>
+                      </m:dPr>
+                      <m:e>
+                        <m:sSub>
+                          <m:sSubPr>
+                            <m:ctrlPr>
+                              <w:rPr>
+                                <w:rFonts w:ascii="Cambria Math" w:hAnsi="Cambria Math"/>
+                                <w:i/>
+                              </w:rPr>
+                            </m:ctrlPr>
+                          </m:sSubPr>
+                          <m:e>
+                            <m:r>
+                              <w:rPr>
+                                <w:rFonts w:ascii="Cambria Math" w:hAnsi="Cambria Math"/>
+                              </w:rPr>
+                              <m:t>x</m:t>
+                            </m:r>
+                          </m:e>
+                          <m:sub>
+                            <m:r>
+                              <w:rPr>
+                                <w:rFonts w:ascii="Cambria Math" w:hAnsi="Cambria Math"/>
+                              </w:rPr>
+                              <m:t>2</m:t>
+                            </m:r>
+                          </m:sub>
+                        </m:sSub>
+                        <m:r>
+                          <w:rPr>
+                            <w:rFonts w:ascii="Cambria Math" w:hAnsi="Cambria Math"/>
+                          </w:rPr>
+                          <m:t>-</m:t>
+                        </m:r>
+                        <m:sSub>
+                          <m:sSubPr>
+                            <m:ctrlPr>
+                              <w:rPr>
+                                <w:rFonts w:ascii="Cambria Math" w:hAnsi="Cambria Math"/>
+                                <w:i/>
+                              </w:rPr>
+                            </m:ctrlPr>
+                          </m:sSubPr>
+                          <m:e>
+                            <m:r>
+                              <w:rPr>
+                                <w:rFonts w:ascii="Cambria Math" w:hAnsi="Cambria Math"/>
+                              </w:rPr>
+                              <m:t>x</m:t>
+                            </m:r>
+                          </m:e>
+                          <m:sub>
+                            <m:r>
+                              <w:rPr>
+                                <w:rFonts w:ascii="Cambria Math" w:hAnsi="Cambria Math"/>
+                              </w:rPr>
+                              <m:t>1</m:t>
+                            </m:r>
+                          </m:sub>
+                        </m:sSub>
+                      </m:e>
+                    </m:d>
+                  </m:e>
+                  <m:sup>
+                    <m:r>
+                      <w:rPr>
+                        <w:rFonts w:ascii="Cambria Math" w:hAnsi="Cambria Math"/>
+                      </w:rPr>
+                      <m:t>2</m:t>
+                    </m:r>
+                  </m:sup>
+                </m:sSup>
+                <m:r>
+                  <w:rPr>
+                    <w:rFonts w:ascii="Cambria Math" w:hAnsi="Cambria Math"/>
+                  </w:rPr>
+                  <m:t>+</m:t>
+                </m:r>
+                <m:sSup>
+                  <m:sSupPr>
+                    <m:ctrlPr>
+                      <w:rPr>
+                        <w:rFonts w:ascii="Cambria Math" w:hAnsi="Cambria Math"/>
+                        <w:i/>
+                      </w:rPr>
+                    </m:ctrlPr>
+                  </m:sSupPr>
+                  <m:e>
+                    <m:d>
+                      <m:dPr>
+                        <m:ctrlPr>
+                          <w:rPr>
+                            <w:rFonts w:ascii="Cambria Math" w:hAnsi="Cambria Math"/>
+                            <w:i/>
+                          </w:rPr>
+                        </m:ctrlPr>
+                      </m:dPr>
+                      <m:e>
+                        <m:sSub>
+                          <m:sSubPr>
+                            <m:ctrlPr>
+                              <w:rPr>
+                                <w:rFonts w:ascii="Cambria Math" w:hAnsi="Cambria Math"/>
+                                <w:i/>
+                              </w:rPr>
+                            </m:ctrlPr>
+                          </m:sSubPr>
+                          <m:e>
+                            <m:r>
+                              <w:rPr>
+                                <w:rFonts w:ascii="Cambria Math" w:hAnsi="Cambria Math"/>
+                              </w:rPr>
+                              <m:t>y</m:t>
+                            </m:r>
+                          </m:e>
+                          <m:sub>
+                            <m:r>
+                              <w:rPr>
+                                <w:rFonts w:ascii="Cambria Math" w:hAnsi="Cambria Math"/>
+                              </w:rPr>
+                              <m:t>2</m:t>
+                            </m:r>
+                          </m:sub>
+                        </m:sSub>
+                        <m:r>
+                          <w:rPr>
+                            <w:rFonts w:ascii="Cambria Math" w:hAnsi="Cambria Math"/>
+                          </w:rPr>
+                          <m:t>-</m:t>
+                        </m:r>
+                        <m:sSub>
+                          <m:sSubPr>
+                            <m:ctrlPr>
+                              <w:rPr>
+                                <w:rFonts w:ascii="Cambria Math" w:hAnsi="Cambria Math"/>
+                                <w:i/>
+                              </w:rPr>
+                            </m:ctrlPr>
+                          </m:sSubPr>
+                          <m:e>
+                            <m:r>
+                              <w:rPr>
+                                <w:rFonts w:ascii="Cambria Math" w:hAnsi="Cambria Math"/>
+                              </w:rPr>
+                              <m:t>y</m:t>
+                            </m:r>
+                          </m:e>
+                          <m:sub>
+                            <m:r>
+                              <w:rPr>
+                                <w:rFonts w:ascii="Cambria Math" w:hAnsi="Cambria Math"/>
+                              </w:rPr>
+                              <m:t>1</m:t>
+                            </m:r>
+                          </m:sub>
+                        </m:sSub>
+                      </m:e>
+                    </m:d>
+                  </m:e>
+                  <m:sup>
+                    <m:r>
+                      <w:rPr>
+                        <w:rFonts w:ascii="Cambria Math" w:hAnsi="Cambria Math"/>
+                      </w:rPr>
+                      <m:t>2</m:t>
+                    </m:r>
+                  </m:sup>
+                </m:sSup>
+                <m:r>
+                  <w:rPr>
+                    <w:rFonts w:ascii="Cambria Math" w:hAnsi="Cambria Math"/>
+                  </w:rPr>
+                  <m:t>-</m:t>
+                </m:r>
+                <m:sSup>
+                  <m:sSupPr>
+                    <m:ctrlPr>
+                      <w:rPr>
+                        <w:rFonts w:ascii="Cambria Math" w:hAnsi="Cambria Math"/>
+                        <w:i/>
+                      </w:rPr>
+                    </m:ctrlPr>
+                  </m:sSupPr>
+                  <m:e>
+                    <m:sSub>
+                      <m:sSubPr>
+                        <m:ctrlPr>
+                          <w:rPr>
+                            <w:rFonts w:ascii="Cambria Math" w:hAnsi="Cambria Math"/>
+                            <w:i/>
+                          </w:rPr>
+                        </m:ctrlPr>
+                      </m:sSubPr>
+                      <m:e>
+                        <m:r>
+                          <w:rPr>
+                            <w:rFonts w:ascii="Cambria Math" w:hAnsi="Cambria Math"/>
+                          </w:rPr>
+                          <m:t>(r</m:t>
+                        </m:r>
+                      </m:e>
+                      <m:sub>
+                        <m:r>
+                          <w:rPr>
+                            <w:rFonts w:ascii="Cambria Math" w:hAnsi="Cambria Math"/>
+                          </w:rPr>
+                          <m:t>1</m:t>
+                        </m:r>
+                      </m:sub>
+                    </m:sSub>
+                    <m:r>
+                      <w:rPr>
+                        <w:rFonts w:ascii="Cambria Math" w:hAnsi="Cambria Math"/>
+                      </w:rPr>
+                      <m:t>+</m:t>
+                    </m:r>
+                    <m:sSub>
+                      <m:sSubPr>
+                        <m:ctrlPr>
+                          <w:rPr>
+                            <w:rFonts w:ascii="Cambria Math" w:hAnsi="Cambria Math"/>
+                            <w:i/>
+                          </w:rPr>
+                        </m:ctrlPr>
+                      </m:sSubPr>
+                      <m:e>
+                        <m:r>
+                          <w:rPr>
+                            <w:rFonts w:ascii="Cambria Math" w:hAnsi="Cambria Math"/>
+                          </w:rPr>
+                          <m:t>r</m:t>
+                        </m:r>
+                      </m:e>
+                      <m:sub>
+                        <m:r>
+                          <w:rPr>
+                            <w:rFonts w:ascii="Cambria Math" w:hAnsi="Cambria Math"/>
+                          </w:rPr>
+                          <m:t>2</m:t>
+                        </m:r>
+                      </m:sub>
+                    </m:sSub>
+                    <m:r>
+                      <w:rPr>
+                        <w:rFonts w:ascii="Cambria Math" w:hAnsi="Cambria Math"/>
+                      </w:rPr>
+                      <m:t>)</m:t>
+                    </m:r>
+                  </m:e>
+                  <m:sup>
+                    <m:r>
+                      <w:rPr>
+                        <w:rFonts w:ascii="Cambria Math" w:hAnsi="Cambria Math"/>
+                      </w:rPr>
+                      <m:t>2</m:t>
+                    </m:r>
+                  </m:sup>
+                </m:sSup>
+              </m:oMath>
+            </m:oMathPara>
+          </w:p>
+        </w:tc>
+        <w:tc>
+          <w:tcPr>
+            <w:tcW w:w="500" w:type="pct"/>
+            <w:vAlign w:val="center"/>
+          </w:tcPr>
+          <w:p>
+            <w:pPr>
+              <w:pStyle w:val="Akapitzlist"/>
+              <w:numPr>
+                <w:ilvl w:val="0"/>
+                <w:numId w:val="1"/>
+              </w:numPr>
+              <w:jc w:val="both"/>
+            </w:pPr>
+          </w:p>
+        </w:tc>
+      </w:tr>
+    </w:tbl>
+    <w:p>
+      <w:pPr>
+        <w:spacing w:before="240"/>
+        <w:jc w:val="both"/>
+      </w:pPr>
+      <w:r>
+        <w:t xml:space="preserve">Rozwiązując równanie (25) względem </w:t>
+      </w:r>
+      <m:oMath>
+        <m:r>
+          <w:rPr>
+            <w:rFonts w:ascii="Cambria Math" w:hAnsi="Cambria Math"/>
+          </w:rPr>
+          <m:t>t</m:t>
+        </m:r>
+      </m:oMath>
+      <w:r>
+        <w:rPr>
+          <w:rFonts w:eastAsiaTheme="minorEastAsia"/>
+        </w:rPr>
+        <w:t xml:space="preserve"> należy rozpatrzyć tylko te przypadku, w których </w:t>
+      </w:r>
+      <m:oMath>
+        <m:r>
+          <w:rPr>
+            <w:rFonts w:ascii="Cambria Math" w:eastAsiaTheme="minorEastAsia" w:hAnsi="Cambria Math"/>
+          </w:rPr>
+          <m:t>∆≫0</m:t>
+        </m:r>
+      </m:oMath>
+      <w:r>
+        <w:rPr>
+          <w:rFonts w:eastAsiaTheme="minorEastAsia"/>
+        </w:rPr>
+        <w:t>, ponieważ w przeciwnym razie kule nie zderzą się.</w:t>
+      </w:r>
+      <w:r>
+        <w:rPr>
+          <w:rFonts w:eastAsiaTheme="minorEastAsia"/>
+        </w:rPr>
+        <w:t xml:space="preserve"> Z wyliczonych czasów </w:t>
+      </w:r>
+      <m:oMath>
+        <m:sSub>
+          <m:sSubPr>
+            <m:ctrlPr>
+              <w:rPr>
+                <w:rFonts w:ascii="Cambria Math" w:hAnsi="Cambria Math"/>
+                <w:i/>
+              </w:rPr>
+            </m:ctrlPr>
+          </m:sSubPr>
+          <m:e>
+            <m:r>
+              <w:rPr>
+                <w:rFonts w:ascii="Cambria Math" w:hAnsi="Cambria Math"/>
+              </w:rPr>
+              <m:t>t</m:t>
+            </m:r>
+          </m:e>
+          <m:sub>
+            <m:r>
+              <w:rPr>
+                <w:rFonts w:ascii="Cambria Math" w:hAnsi="Cambria Math"/>
+              </w:rPr>
+              <m:t>1</m:t>
+            </m:r>
+          </m:sub>
+        </m:sSub>
+      </m:oMath>
+      <w:r>
+        <w:rPr>
+          <w:rFonts w:eastAsiaTheme="minorEastAsia"/>
+        </w:rPr>
+        <w:t xml:space="preserve">, </w:t>
+      </w:r>
+      <m:oMath>
+        <m:sSub>
+          <m:sSubPr>
+            <m:ctrlPr>
+              <w:rPr>
+                <w:rFonts w:ascii="Cambria Math" w:hAnsi="Cambria Math"/>
+                <w:i/>
+              </w:rPr>
+            </m:ctrlPr>
+          </m:sSubPr>
+          <m:e>
+            <m:r>
+              <w:rPr>
+                <w:rFonts w:ascii="Cambria Math" w:hAnsi="Cambria Math"/>
+              </w:rPr>
+              <m:t>t</m:t>
+            </m:r>
+          </m:e>
+          <m:sub>
+            <m:r>
+              <w:rPr>
+                <w:rFonts w:ascii="Cambria Math" w:hAnsi="Cambria Math"/>
+              </w:rPr>
+              <m:t>2</m:t>
+            </m:r>
+          </m:sub>
+        </m:sSub>
+      </m:oMath>
+      <w:r>
+        <w:rPr>
+          <w:rFonts w:eastAsiaTheme="minorEastAsia"/>
+        </w:rPr>
+        <w:t xml:space="preserve"> </w:t>
+      </w:r>
+      <w:r>
+        <w:rPr>
+          <w:rFonts w:eastAsiaTheme="minorEastAsia"/>
+        </w:rPr>
+        <w:t>należy wybrać mniejszy, ale równocześnie większy od 0.</w:t>
+      </w:r>
+      <w:r>
+        <w:rPr>
+          <w:rFonts w:eastAsiaTheme="minorEastAsia"/>
+        </w:rPr>
+        <w:t xml:space="preserve"> Mając dany czas, prędkości kul po zderzeniu można wyliczyć ze wzorów (12)-(13).</w:t>
+      </w:r>
+    </w:p>
+    <w:p>
+      <w:pPr>
+        <w:jc w:val="both"/>
+        <w:rPr>
+          <w:rFonts w:eastAsiaTheme="minorEastAsia"/>
+        </w:rPr>
+      </w:pPr>
+      <w:r>
+        <w:br w:type="page"/>
+      </w:r>
+    </w:p>
+    <w:p>
+      <w:pPr>
+        <w:jc w:val="both"/>
+        <w:rPr>
+          <w:b/>
+          <w:sz w:val="32"/>
+          <w:szCs w:val="32"/>
+          <w:u w:val="single"/>
+        </w:rPr>
+      </w:pPr>
+      <w:r>
+        <w:rPr>
+          <w:b/>
+          <w:sz w:val="32"/>
+          <w:szCs w:val="32"/>
+          <w:u w:val="single"/>
+        </w:rPr>
+        <w:lastRenderedPageBreak/>
+        <w:t>3. Algorytm</w:t>
+      </w:r>
+    </w:p>
+    <w:p>
+      <w:pPr>
+        <w:jc w:val="both"/>
+      </w:pPr>
+      <w:r>
+        <w:t>Ogólny a</w:t>
+      </w:r>
+      <w:r>
+        <w:t>lgorytm symulacji łączy wcześniejsze zagadnienia w następujących krokach:</w:t>
+      </w:r>
+    </w:p>
+    <w:p>
+      <w:pPr>
+        <w:pStyle w:val="Akapitzlist"/>
+        <w:numPr>
+          <w:ilvl w:val="0"/>
+          <w:numId w:val="2"/>
+        </w:numPr>
+        <w:jc w:val="both"/>
+      </w:pPr>
+      <w:r>
+        <w:t>Wyznacz czas najbliższego zderzenia</w:t>
+      </w:r>
+      <w:r>
+        <w:t xml:space="preserve"> (zgodnie z sekcją drugą)</w:t>
+      </w:r>
+    </w:p>
+    <w:p>
+      <w:pPr>
+        <w:pStyle w:val="Akapitzlist"/>
+        <w:numPr>
+          <w:ilvl w:val="0"/>
+          <w:numId w:val="2"/>
+        </w:numPr>
+        <w:jc w:val="both"/>
+      </w:pPr>
+      <w:r>
+        <w:t xml:space="preserve">Przesuń </w:t>
+      </w:r>
+      <w:r>
+        <w:t>kule do najbliższego zderzenia</w:t>
+      </w:r>
+    </w:p>
+    <w:p>
+      <w:pPr>
+        <w:pStyle w:val="Akapitzlist"/>
+        <w:numPr>
+          <w:ilvl w:val="0"/>
+          <w:numId w:val="2"/>
+        </w:numPr>
+        <w:jc w:val="both"/>
+      </w:pPr>
+      <w:r>
+        <w:t xml:space="preserve">Wykonaj obliczenia potrzebne do przebiegu zderzenia </w:t>
+      </w:r>
+      <w:r>
+        <w:t>(</w:t>
+      </w:r>
+      <w:r>
+        <w:t>zgodnie z sekcją pierwszą</w:t>
+      </w:r>
+      <w:r>
+        <w:t>)</w:t>
+      </w:r>
+    </w:p>
+    <w:p>
+      <w:pPr>
+        <w:pStyle w:val="Akapitzlist"/>
+        <w:numPr>
+          <w:ilvl w:val="0"/>
+          <w:numId w:val="2"/>
+        </w:numPr>
+        <w:jc w:val="both"/>
+      </w:pPr>
+      <w:r>
+        <w:t>Wróć do pierwszego kroku</w:t>
+      </w:r>
+    </w:p>
+    <w:p>
+      <w:pPr>
+        <w:jc w:val="both"/>
+        <w:rPr>
+          <w:rFonts w:eastAsiaTheme="minorEastAsia"/>
+        </w:rPr>
+      </w:pPr>
     </w:p>
     <w:sectPr>
+      <w:footerReference w:type="default" r:id="rId7"/>
       <w:pgSz w:w="11906" w:h="16838"/>
       <w:pgMar w:top="1417" w:right="1417" w:bottom="1417" w:left="1417" w:header="708" w:footer="708" w:gutter="0"/>
       <w:cols w:space="708"/>
@@ -14344,6 +17159,41 @@
 </w:endnotes>
 </file>
 
+<file path=word/footer1.xml><?xml version="1.0" encoding="utf-8"?>
+<w:ftr xmlns:ve="http://schemas.openxmlformats.org/markup-compatibility/2006" xmlns:o="urn:schemas-microsoft-com:office:office" xmlns:r="http://schemas.openxmlformats.org/officeDocument/2006/relationships" xmlns:m="http://schemas.openxmlformats.org/officeDocument/2006/math" xmlns:v="urn:schemas-microsoft-com:vml" xmlns:wp="http://schemas.openxmlformats.org/drawingml/2006/wordprocessingDrawing" xmlns:w10="urn:schemas-microsoft-com:office:word" xmlns:w="http://schemas.openxmlformats.org/wordprocessingml/2006/main" xmlns:wne="http://schemas.microsoft.com/office/word/2006/wordml">
+  <w:sdt>
+    <w:sdtPr>
+      <w:id w:val="10360450"/>
+      <w:docPartObj>
+        <w:docPartGallery w:val="Page Numbers (Bottom of Page)"/>
+        <w:docPartUnique/>
+      </w:docPartObj>
+    </w:sdtPr>
+    <w:sdtContent>
+      <w:p>
+        <w:pPr>
+          <w:pStyle w:val="Stopka"/>
+          <w:jc w:val="right"/>
+        </w:pPr>
+        <w:fldSimple w:instr=" PAGE   \* MERGEFORMAT ">
+          <w:r>
+            <w:rPr>
+              <w:noProof/>
+            </w:rPr>
+            <w:t>4</w:t>
+          </w:r>
+        </w:fldSimple>
+      </w:p>
+    </w:sdtContent>
+  </w:sdt>
+  <w:p>
+    <w:pPr>
+      <w:pStyle w:val="Stopka"/>
+    </w:pPr>
+  </w:p>
+</w:ftr>
+</file>
+
 <file path=word/footnotes.xml><?xml version="1.0" encoding="utf-8"?>
 <w:footnotes xmlns:ve="http://schemas.openxmlformats.org/markup-compatibility/2006" xmlns:o="urn:schemas-microsoft-com:office:office" xmlns:r="http://schemas.openxmlformats.org/officeDocument/2006/relationships" xmlns:m="http://schemas.openxmlformats.org/officeDocument/2006/math" xmlns:v="urn:schemas-microsoft-com:vml" xmlns:wp="http://schemas.openxmlformats.org/drawingml/2006/wordprocessingDrawing" xmlns:w10="urn:schemas-microsoft-com:office:word" xmlns:w="http://schemas.openxmlformats.org/wordprocessingml/2006/main" xmlns:wne="http://schemas.microsoft.com/office/word/2006/wordml">
   <w:footnote w:type="separator" w:id="-1">
@@ -14371,7 +17221,179 @@
 
 <file path=word/numbering.xml><?xml version="1.0" encoding="utf-8"?>
 <w:numbering xmlns:ve="http://schemas.openxmlformats.org/markup-compatibility/2006" xmlns:o="urn:schemas-microsoft-com:office:office" xmlns:r="http://schemas.openxmlformats.org/officeDocument/2006/relationships" xmlns:m="http://schemas.openxmlformats.org/officeDocument/2006/math" xmlns:v="urn:schemas-microsoft-com:vml" xmlns:wp="http://schemas.openxmlformats.org/drawingml/2006/wordprocessingDrawing" xmlns:w10="urn:schemas-microsoft-com:office:word" xmlns:w="http://schemas.openxmlformats.org/wordprocessingml/2006/main" xmlns:wne="http://schemas.microsoft.com/office/word/2006/wordml">
+  <w:abstractNum w:abstractNumId="0">
+    <w:nsid w:val="15353635"/>
+    <w:multiLevelType w:val="hybridMultilevel"/>
+    <w:tmpl w:val="A3DCB20E"/>
+    <w:lvl w:ilvl="0" w:tplc="04150011">
+      <w:start w:val="1"/>
+      <w:numFmt w:val="decimal"/>
+      <w:lvlText w:val="%1)"/>
+      <w:lvlJc w:val="left"/>
+      <w:pPr>
+        <w:ind w:left="720" w:hanging="360"/>
+      </w:pPr>
+    </w:lvl>
+    <w:lvl w:ilvl="1" w:tplc="04150019">
+      <w:start w:val="1"/>
+      <w:numFmt w:val="lowerLetter"/>
+      <w:lvlText w:val="%2."/>
+      <w:lvlJc w:val="left"/>
+      <w:pPr>
+        <w:ind w:left="1440" w:hanging="360"/>
+      </w:pPr>
+    </w:lvl>
+    <w:lvl w:ilvl="2" w:tplc="0415001B" w:tentative="1">
+      <w:start w:val="1"/>
+      <w:numFmt w:val="lowerRoman"/>
+      <w:lvlText w:val="%3."/>
+      <w:lvlJc w:val="right"/>
+      <w:pPr>
+        <w:ind w:left="2160" w:hanging="180"/>
+      </w:pPr>
+    </w:lvl>
+    <w:lvl w:ilvl="3" w:tplc="0415000F" w:tentative="1">
+      <w:start w:val="1"/>
+      <w:numFmt w:val="decimal"/>
+      <w:lvlText w:val="%4."/>
+      <w:lvlJc w:val="left"/>
+      <w:pPr>
+        <w:ind w:left="2880" w:hanging="360"/>
+      </w:pPr>
+    </w:lvl>
+    <w:lvl w:ilvl="4" w:tplc="04150019" w:tentative="1">
+      <w:start w:val="1"/>
+      <w:numFmt w:val="lowerLetter"/>
+      <w:lvlText w:val="%5."/>
+      <w:lvlJc w:val="left"/>
+      <w:pPr>
+        <w:ind w:left="3600" w:hanging="360"/>
+      </w:pPr>
+    </w:lvl>
+    <w:lvl w:ilvl="5" w:tplc="0415001B" w:tentative="1">
+      <w:start w:val="1"/>
+      <w:numFmt w:val="lowerRoman"/>
+      <w:lvlText w:val="%6."/>
+      <w:lvlJc w:val="right"/>
+      <w:pPr>
+        <w:ind w:left="4320" w:hanging="180"/>
+      </w:pPr>
+    </w:lvl>
+    <w:lvl w:ilvl="6" w:tplc="0415000F" w:tentative="1">
+      <w:start w:val="1"/>
+      <w:numFmt w:val="decimal"/>
+      <w:lvlText w:val="%7."/>
+      <w:lvlJc w:val="left"/>
+      <w:pPr>
+        <w:ind w:left="5040" w:hanging="360"/>
+      </w:pPr>
+    </w:lvl>
+    <w:lvl w:ilvl="7" w:tplc="04150019" w:tentative="1">
+      <w:start w:val="1"/>
+      <w:numFmt w:val="lowerLetter"/>
+      <w:lvlText w:val="%8."/>
+      <w:lvlJc w:val="left"/>
+      <w:pPr>
+        <w:ind w:left="5760" w:hanging="360"/>
+      </w:pPr>
+    </w:lvl>
+    <w:lvl w:ilvl="8" w:tplc="0415001B" w:tentative="1">
+      <w:start w:val="1"/>
+      <w:numFmt w:val="lowerRoman"/>
+      <w:lvlText w:val="%9."/>
+      <w:lvlJc w:val="right"/>
+      <w:pPr>
+        <w:ind w:left="6480" w:hanging="180"/>
+      </w:pPr>
+    </w:lvl>
+  </w:abstractNum>
   <w:abstractNum w:abstractNumId="1">
+    <w:nsid w:val="23CA3426"/>
+    <w:multiLevelType w:val="hybridMultilevel"/>
+    <w:tmpl w:val="8208E3C4"/>
+    <w:lvl w:ilvl="0" w:tplc="04150011">
+      <w:start w:val="1"/>
+      <w:numFmt w:val="decimal"/>
+      <w:lvlText w:val="%1)"/>
+      <w:lvlJc w:val="left"/>
+      <w:pPr>
+        <w:ind w:left="720" w:hanging="360"/>
+      </w:pPr>
+    </w:lvl>
+    <w:lvl w:ilvl="1" w:tplc="04150019" w:tentative="1">
+      <w:start w:val="1"/>
+      <w:numFmt w:val="lowerLetter"/>
+      <w:lvlText w:val="%2."/>
+      <w:lvlJc w:val="left"/>
+      <w:pPr>
+        <w:ind w:left="1440" w:hanging="360"/>
+      </w:pPr>
+    </w:lvl>
+    <w:lvl w:ilvl="2" w:tplc="0415001B" w:tentative="1">
+      <w:start w:val="1"/>
+      <w:numFmt w:val="lowerRoman"/>
+      <w:lvlText w:val="%3."/>
+      <w:lvlJc w:val="right"/>
+      <w:pPr>
+        <w:ind w:left="2160" w:hanging="180"/>
+      </w:pPr>
+    </w:lvl>
+    <w:lvl w:ilvl="3" w:tplc="0415000F" w:tentative="1">
+      <w:start w:val="1"/>
+      <w:numFmt w:val="decimal"/>
+      <w:lvlText w:val="%4."/>
+      <w:lvlJc w:val="left"/>
+      <w:pPr>
+        <w:ind w:left="2880" w:hanging="360"/>
+      </w:pPr>
+    </w:lvl>
+    <w:lvl w:ilvl="4" w:tplc="04150019" w:tentative="1">
+      <w:start w:val="1"/>
+      <w:numFmt w:val="lowerLetter"/>
+      <w:lvlText w:val="%5."/>
+      <w:lvlJc w:val="left"/>
+      <w:pPr>
+        <w:ind w:left="3600" w:hanging="360"/>
+      </w:pPr>
+    </w:lvl>
+    <w:lvl w:ilvl="5" w:tplc="0415001B" w:tentative="1">
+      <w:start w:val="1"/>
+      <w:numFmt w:val="lowerRoman"/>
+      <w:lvlText w:val="%6."/>
+      <w:lvlJc w:val="right"/>
+      <w:pPr>
+        <w:ind w:left="4320" w:hanging="180"/>
+      </w:pPr>
+    </w:lvl>
+    <w:lvl w:ilvl="6" w:tplc="0415000F" w:tentative="1">
+      <w:start w:val="1"/>
+      <w:numFmt w:val="decimal"/>
+      <w:lvlText w:val="%7."/>
+      <w:lvlJc w:val="left"/>
+      <w:pPr>
+        <w:ind w:left="5040" w:hanging="360"/>
+      </w:pPr>
+    </w:lvl>
+    <w:lvl w:ilvl="7" w:tplc="04150019" w:tentative="1">
+      <w:start w:val="1"/>
+      <w:numFmt w:val="lowerLetter"/>
+      <w:lvlText w:val="%8."/>
+      <w:lvlJc w:val="left"/>
+      <w:pPr>
+        <w:ind w:left="5760" w:hanging="360"/>
+      </w:pPr>
+    </w:lvl>
+    <w:lvl w:ilvl="8" w:tplc="0415001B" w:tentative="1">
+      <w:start w:val="1"/>
+      <w:numFmt w:val="lowerRoman"/>
+      <w:lvlText w:val="%9."/>
+      <w:lvlJc w:val="right"/>
+      <w:pPr>
+        <w:ind w:left="6480" w:hanging="180"/>
+      </w:pPr>
+    </w:lvl>
+  </w:abstractNum>
+  <w:abstractNum w:abstractNumId="2">
     <w:nsid w:val="33F15F74"/>
     <w:multiLevelType w:val="multilevel"/>
     <w:tmpl w:val="E1DEC28E"/>
@@ -14484,7 +17506,13 @@
       </w:rPr>
     </w:lvl>
   </w:abstractNum>
-  <w:num w:numId="4">
+  <w:num w:numId="1">
+    <w:abstractNumId w:val="2"/>
+  </w:num>
+  <w:num w:numId="2">
+    <w:abstractNumId w:val="0"/>
+  </w:num>
+  <w:num w:numId="3">
     <w:abstractNumId w:val="1"/>
   </w:num>
 </w:numbering>
@@ -14795,7 +17823,361 @@
       <w:contextualSpacing/>
     </w:pPr>
   </w:style>
+  <w:style w:type="paragraph" w:styleId="Nagwek">
+    <w:name w:val="header"/>
+    <w:basedOn w:val="Normalny"/>
+    <w:link w:val="NagwekZnak"/>
+    <w:uiPriority w:val="99"/>
+    <w:semiHidden/>
+    <w:unhideWhenUsed/>
+    <w:rsid w:val="00A05493"/>
+    <w:pPr>
+      <w:tabs>
+        <w:tab w:val="center" w:pos="4536"/>
+        <w:tab w:val="right" w:pos="9072"/>
+      </w:tabs>
+      <w:spacing w:after="0" w:line="240" w:lineRule="auto"/>
+    </w:pPr>
+  </w:style>
+  <w:style w:type="character" w:customStyle="1" w:styleId="NagwekZnak">
+    <w:name w:val="Nagłówek Znak"/>
+    <w:basedOn w:val="Domylnaczcionkaakapitu"/>
+    <w:link w:val="Nagwek"/>
+    <w:uiPriority w:val="99"/>
+    <w:semiHidden/>
+    <w:rsid w:val="00A05493"/>
+  </w:style>
+  <w:style w:type="paragraph" w:styleId="Stopka">
+    <w:name w:val="footer"/>
+    <w:basedOn w:val="Normalny"/>
+    <w:link w:val="StopkaZnak"/>
+    <w:uiPriority w:val="99"/>
+    <w:unhideWhenUsed/>
+    <w:rsid w:val="00A05493"/>
+    <w:pPr>
+      <w:tabs>
+        <w:tab w:val="center" w:pos="4536"/>
+        <w:tab w:val="right" w:pos="9072"/>
+      </w:tabs>
+      <w:spacing w:after="0" w:line="240" w:lineRule="auto"/>
+    </w:pPr>
+  </w:style>
+  <w:style w:type="character" w:customStyle="1" w:styleId="StopkaZnak">
+    <w:name w:val="Stopka Znak"/>
+    <w:basedOn w:val="Domylnaczcionkaakapitu"/>
+    <w:link w:val="Stopka"/>
+    <w:uiPriority w:val="99"/>
+    <w:rsid w:val="00A05493"/>
+  </w:style>
 </w:styles>
+</file>
+
+<file path=word/glossary/document.xml><?xml version="1.0" encoding="utf-8"?>
+<w:glossaryDocument xmlns:ve="http://schemas.openxmlformats.org/markup-compatibility/2006" xmlns:o="urn:schemas-microsoft-com:office:office" xmlns:r="http://schemas.openxmlformats.org/officeDocument/2006/relationships" xmlns:m="http://schemas.openxmlformats.org/officeDocument/2006/math" xmlns:v="urn:schemas-microsoft-com:vml" xmlns:wp="http://schemas.openxmlformats.org/drawingml/2006/wordprocessingDrawing" xmlns:w10="urn:schemas-microsoft-com:office:word" xmlns:w="http://schemas.openxmlformats.org/wordprocessingml/2006/main" xmlns:wne="http://schemas.microsoft.com/office/word/2006/wordml">
+  <w:docParts/>
+</w:glossaryDocument>
+</file>
+
+<file path=word/glossary/fontTable.xml><?xml version="1.0" encoding="utf-8"?>
+<w:fonts xmlns:r="http://schemas.openxmlformats.org/officeDocument/2006/relationships" xmlns:w="http://schemas.openxmlformats.org/wordprocessingml/2006/main">
+  <w:font w:name="Times New Roman">
+    <w:panose1 w:val="02020603050405020304"/>
+    <w:charset w:val="EE"/>
+    <w:family w:val="roman"/>
+    <w:pitch w:val="variable"/>
+    <w:sig w:usb0="E0002AFF" w:usb1="C0007841" w:usb2="00000009" w:usb3="00000000" w:csb0="000001FF" w:csb1="00000000"/>
+  </w:font>
+  <w:font w:name="Calibri">
+    <w:panose1 w:val="020F0502020204030204"/>
+    <w:charset w:val="EE"/>
+    <w:family w:val="swiss"/>
+    <w:pitch w:val="variable"/>
+    <w:sig w:usb0="E00002FF" w:usb1="4000ACFF" w:usb2="00000001" w:usb3="00000000" w:csb0="0000019F" w:csb1="00000000"/>
+  </w:font>
+  <w:font w:name="Tahoma">
+    <w:panose1 w:val="020B0604030504040204"/>
+    <w:charset w:val="00"/>
+    <w:family w:val="swiss"/>
+    <w:notTrueType/>
+    <w:pitch w:val="variable"/>
+    <w:sig w:usb0="00000003" w:usb1="00000000" w:usb2="00000000" w:usb3="00000000" w:csb0="00000001" w:csb1="00000000"/>
+  </w:font>
+  <w:font w:name="Cambria Math">
+    <w:panose1 w:val="02040503050406030204"/>
+    <w:charset w:val="EE"/>
+    <w:family w:val="roman"/>
+    <w:pitch w:val="variable"/>
+    <w:sig w:usb0="E00002FF" w:usb1="420024FF" w:usb2="00000000" w:usb3="00000000" w:csb0="0000019F" w:csb1="00000000"/>
+  </w:font>
+  <w:font w:name="Cambria">
+    <w:panose1 w:val="02040503050406030204"/>
+    <w:charset w:val="EE"/>
+    <w:family w:val="roman"/>
+    <w:pitch w:val="variable"/>
+    <w:sig w:usb0="E00002FF" w:usb1="400004FF" w:usb2="00000000" w:usb3="00000000" w:csb0="0000019F" w:csb1="00000000"/>
+  </w:font>
+</w:fonts>
+</file>
+
+<file path=word/glossary/settings.xml><?xml version="1.0" encoding="utf-8"?>
+<w:settings xmlns:o="urn:schemas-microsoft-com:office:office" xmlns:r="http://schemas.openxmlformats.org/officeDocument/2006/relationships" xmlns:m="http://schemas.openxmlformats.org/officeDocument/2006/math" xmlns:v="urn:schemas-microsoft-com:vml" xmlns:w10="urn:schemas-microsoft-com:office:word" xmlns:w="http://schemas.openxmlformats.org/wordprocessingml/2006/main" xmlns:sl="http://schemas.openxmlformats.org/schemaLibrary/2006/main">
+  <w:view w:val="normal"/>
+  <w:defaultTabStop w:val="708"/>
+  <w:hyphenationZone w:val="425"/>
+  <w:characterSpacingControl w:val="doNotCompress"/>
+  <w:compat>
+    <w:useFELayout/>
+  </w:compat>
+  <w:rsids>
+    <w:rsidRoot w:val="009824D8"/>
+    <w:rsid w:val="009824D8"/>
+    <w:rsid w:val="00CF1755"/>
+  </w:rsids>
+  <m:mathPr>
+    <m:mathFont m:val="Cambria Math"/>
+    <m:brkBin m:val="before"/>
+    <m:brkBinSub m:val="--"/>
+    <m:smallFrac m:val="off"/>
+    <m:dispDef/>
+    <m:lMargin m:val="0"/>
+    <m:rMargin m:val="0"/>
+    <m:defJc m:val="centerGroup"/>
+    <m:wrapIndent m:val="1440"/>
+    <m:intLim m:val="subSup"/>
+    <m:naryLim m:val="undOvr"/>
+  </m:mathPr>
+  <w:themeFontLang w:val="pl-PL"/>
+  <w:clrSchemeMapping w:bg1="light1" w:t1="dark1" w:bg2="light2" w:t2="dark2" w:accent1="accent1" w:accent2="accent2" w:accent3="accent3" w:accent4="accent4" w:accent5="accent5" w:accent6="accent6" w:hyperlink="hyperlink" w:followedHyperlink="followedHyperlink"/>
+  <w:decimalSymbol w:val=","/>
+  <w:listSeparator w:val=";"/>
+</w:settings>
+</file>
+
+<file path=word/glossary/styles.xml><?xml version="1.0" encoding="utf-8"?>
+<w:styles xmlns:r="http://schemas.openxmlformats.org/officeDocument/2006/relationships" xmlns:w="http://schemas.openxmlformats.org/wordprocessingml/2006/main">
+  <w:docDefaults>
+    <w:rPrDefault>
+      <w:rPr>
+        <w:rFonts w:asciiTheme="minorHAnsi" w:eastAsiaTheme="minorEastAsia" w:hAnsiTheme="minorHAnsi" w:cstheme="minorBidi"/>
+        <w:sz w:val="22"/>
+        <w:szCs w:val="22"/>
+        <w:lang w:val="pl-PL" w:eastAsia="pl-PL" w:bidi="ar-SA"/>
+      </w:rPr>
+    </w:rPrDefault>
+    <w:pPrDefault>
+      <w:pPr>
+        <w:spacing w:after="200" w:line="276" w:lineRule="auto"/>
+      </w:pPr>
+    </w:pPrDefault>
+  </w:docDefaults>
+  <w:latentStyles w:defLockedState="0" w:defUIPriority="99" w:defSemiHidden="1" w:defUnhideWhenUsed="1" w:defQFormat="0" w:count="267">
+    <w:lsdException w:name="Normal" w:semiHidden="0" w:uiPriority="0" w:unhideWhenUsed="0" w:qFormat="1"/>
+    <w:lsdException w:name="heading 1" w:semiHidden="0" w:uiPriority="9" w:unhideWhenUsed="0" w:qFormat="1"/>
+    <w:lsdException w:name="heading 2" w:uiPriority="9" w:qFormat="1"/>
+    <w:lsdException w:name="heading 3" w:uiPriority="9" w:qFormat="1"/>
+    <w:lsdException w:name="heading 4" w:uiPriority="9" w:qFormat="1"/>
+    <w:lsdException w:name="heading 5" w:uiPriority="9" w:qFormat="1"/>
+    <w:lsdException w:name="heading 6" w:uiPriority="9" w:qFormat="1"/>
+    <w:lsdException w:name="heading 7" w:uiPriority="9" w:qFormat="1"/>
+    <w:lsdException w:name="heading 8" w:uiPriority="9" w:qFormat="1"/>
+    <w:lsdException w:name="heading 9" w:uiPriority="9" w:qFormat="1"/>
+    <w:lsdException w:name="toc 1" w:uiPriority="39"/>
+    <w:lsdException w:name="toc 2" w:uiPriority="39"/>
+    <w:lsdException w:name="toc 3" w:uiPriority="39"/>
+    <w:lsdException w:name="toc 4" w:uiPriority="39"/>
+    <w:lsdException w:name="toc 5" w:uiPriority="39"/>
+    <w:lsdException w:name="toc 6" w:uiPriority="39"/>
+    <w:lsdException w:name="toc 7" w:uiPriority="39"/>
+    <w:lsdException w:name="toc 8" w:uiPriority="39"/>
+    <w:lsdException w:name="toc 9" w:uiPriority="39"/>
+    <w:lsdException w:name="caption" w:uiPriority="35" w:qFormat="1"/>
+    <w:lsdException w:name="Title" w:semiHidden="0" w:uiPriority="10" w:unhideWhenUsed="0" w:qFormat="1"/>
+    <w:lsdException w:name="Default Paragraph Font" w:uiPriority="1"/>
+    <w:lsdException w:name="Subtitle" w:semiHidden="0" w:uiPriority="11" w:unhideWhenUsed="0" w:qFormat="1"/>
+    <w:lsdException w:name="Strong" w:semiHidden="0" w:uiPriority="22" w:unhideWhenUsed="0" w:qFormat="1"/>
+    <w:lsdException w:name="Emphasis" w:semiHidden="0" w:uiPriority="20" w:unhideWhenUsed="0" w:qFormat="1"/>
+    <w:lsdException w:name="Table Grid" w:semiHidden="0" w:uiPriority="59" w:unhideWhenUsed="0"/>
+    <w:lsdException w:name="Placeholder Text" w:unhideWhenUsed="0"/>
+    <w:lsdException w:name="No Spacing" w:semiHidden="0" w:uiPriority="1" w:unhideWhenUsed="0" w:qFormat="1"/>
+    <w:lsdException w:name="Light Shading" w:semiHidden="0" w:uiPriority="60" w:unhideWhenUsed="0"/>
+    <w:lsdException w:name="Light List" w:semiHidden="0" w:uiPriority="61" w:unhideWhenUsed="0"/>
+    <w:lsdException w:name="Light Grid" w:semiHidden="0" w:uiPriority="62" w:unhideWhenUsed="0"/>
+    <w:lsdException w:name="Medium Shading 1" w:semiHidden="0" w:uiPriority="63" w:unhideWhenUsed="0"/>
+    <w:lsdException w:name="Medium Shading 2" w:semiHidden="0" w:uiPriority="64" w:unhideWhenUsed="0"/>
+    <w:lsdException w:name="Medium List 1" w:semiHidden="0" w:uiPriority="65" w:unhideWhenUsed="0"/>
+    <w:lsdException w:name="Medium List 2" w:semiHidden="0" w:uiPriority="66" w:unhideWhenUsed="0"/>
+    <w:lsdException w:name="Medium Grid 1" w:semiHidden="0" w:uiPriority="67" w:unhideWhenUsed="0"/>
+    <w:lsdException w:name="Medium Grid 2" w:semiHidden="0" w:uiPriority="68" w:unhideWhenUsed="0"/>
+    <w:lsdException w:name="Medium Grid 3" w:semiHidden="0" w:uiPriority="69" w:unhideWhenUsed="0"/>
+    <w:lsdException w:name="Dark List" w:semiHidden="0" w:uiPriority="70" w:unhideWhenUsed="0"/>
+    <w:lsdException w:name="Colorful Shading" w:semiHidden="0" w:uiPriority="71" w:unhideWhenUsed="0"/>
+    <w:lsdException w:name="Colorful List" w:semiHidden="0" w:uiPriority="72" w:unhideWhenUsed="0"/>
+    <w:lsdException w:name="Colorful Grid" w:semiHidden="0" w:uiPriority="73" w:unhideWhenUsed="0"/>
+    <w:lsdException w:name="Light Shading Accent 1" w:semiHidden="0" w:uiPriority="60" w:unhideWhenUsed="0"/>
+    <w:lsdException w:name="Light List Accent 1" w:semiHidden="0" w:uiPriority="61" w:unhideWhenUsed="0"/>
+    <w:lsdException w:name="Light Grid Accent 1" w:semiHidden="0" w:uiPriority="62" w:unhideWhenUsed="0"/>
+    <w:lsdException w:name="Medium Shading 1 Accent 1" w:semiHidden="0" w:uiPriority="63" w:unhideWhenUsed="0"/>
+    <w:lsdException w:name="Medium Shading 2 Accent 1" w:semiHidden="0" w:uiPriority="64" w:unhideWhenUsed="0"/>
+    <w:lsdException w:name="Medium List 1 Accent 1" w:semiHidden="0" w:uiPriority="65" w:unhideWhenUsed="0"/>
+    <w:lsdException w:name="Revision" w:unhideWhenUsed="0"/>
+    <w:lsdException w:name="List Paragraph" w:semiHidden="0" w:uiPriority="34" w:unhideWhenUsed="0" w:qFormat="1"/>
+    <w:lsdException w:name="Quote" w:semiHidden="0" w:uiPriority="29" w:unhideWhenUsed="0" w:qFormat="1"/>
+    <w:lsdException w:name="Intense Quote" w:semiHidden="0" w:uiPriority="30" w:unhideWhenUsed="0" w:qFormat="1"/>
+    <w:lsdException w:name="Medium List 2 Accent 1" w:semiHidden="0" w:uiPriority="66" w:unhideWhenUsed="0"/>
+    <w:lsdException w:name="Medium Grid 1 Accent 1" w:semiHidden="0" w:uiPriority="67" w:unhideWhenUsed="0"/>
+    <w:lsdException w:name="Medium Grid 2 Accent 1" w:semiHidden="0" w:uiPriority="68" w:unhideWhenUsed="0"/>
+    <w:lsdException w:name="Medium Grid 3 Accent 1" w:semiHidden="0" w:uiPriority="69" w:unhideWhenUsed="0"/>
+    <w:lsdException w:name="Dark List Accent 1" w:semiHidden="0" w:uiPriority="70" w:unhideWhenUsed="0"/>
+    <w:lsdException w:name="Colorful Shading Accent 1" w:semiHidden="0" w:uiPriority="71" w:unhideWhenUsed="0"/>
+    <w:lsdException w:name="Colorful List Accent 1" w:semiHidden="0" w:uiPriority="72" w:unhideWhenUsed="0"/>
+    <w:lsdException w:name="Colorful Grid Accent 1" w:semiHidden="0" w:uiPriority="73" w:unhideWhenUsed="0"/>
+    <w:lsdException w:name="Light Shading Accent 2" w:semiHidden="0" w:uiPriority="60" w:unhideWhenUsed="0"/>
+    <w:lsdException w:name="Light List Accent 2" w:semiHidden="0" w:uiPriority="61" w:unhideWhenUsed="0"/>
+    <w:lsdException w:name="Light Grid Accent 2" w:semiHidden="0" w:uiPriority="62" w:unhideWhenUsed="0"/>
+    <w:lsdException w:name="Medium Shading 1 Accent 2" w:semiHidden="0" w:uiPriority="63" w:unhideWhenUsed="0"/>
+    <w:lsdException w:name="Medium Shading 2 Accent 2" w:semiHidden="0" w:uiPriority="64" w:unhideWhenUsed="0"/>
+    <w:lsdException w:name="Medium List 1 Accent 2" w:semiHidden="0" w:uiPriority="65" w:unhideWhenUsed="0"/>
+    <w:lsdException w:name="Medium List 2 Accent 2" w:semiHidden="0" w:uiPriority="66" w:unhideWhenUsed="0"/>
+    <w:lsdException w:name="Medium Grid 1 Accent 2" w:semiHidden="0" w:uiPriority="67" w:unhideWhenUsed="0"/>
+    <w:lsdException w:name="Medium Grid 2 Accent 2" w:semiHidden="0" w:uiPriority="68" w:unhideWhenUsed="0"/>
+    <w:lsdException w:name="Medium Grid 3 Accent 2" w:semiHidden="0" w:uiPriority="69" w:unhideWhenUsed="0"/>
+    <w:lsdException w:name="Dark List Accent 2" w:semiHidden="0" w:uiPriority="70" w:unhideWhenUsed="0"/>
+    <w:lsdException w:name="Colorful Shading Accent 2" w:semiHidden="0" w:uiPriority="71" w:unhideWhenUsed="0"/>
+    <w:lsdException w:name="Colorful List Accent 2" w:semiHidden="0" w:uiPriority="72" w:unhideWhenUsed="0"/>
+    <w:lsdException w:name="Colorful Grid Accent 2" w:semiHidden="0" w:uiPriority="73" w:unhideWhenUsed="0"/>
+    <w:lsdException w:name="Light Shading Accent 3" w:semiHidden="0" w:uiPriority="60" w:unhideWhenUsed="0"/>
+    <w:lsdException w:name="Light List Accent 3" w:semiHidden="0" w:uiPriority="61" w:unhideWhenUsed="0"/>
+    <w:lsdException w:name="Light Grid Accent 3" w:semiHidden="0" w:uiPriority="62" w:unhideWhenUsed="0"/>
+    <w:lsdException w:name="Medium Shading 1 Accent 3" w:semiHidden="0" w:uiPriority="63" w:unhideWhenUsed="0"/>
+    <w:lsdException w:name="Medium Shading 2 Accent 3" w:semiHidden="0" w:uiPriority="64" w:unhideWhenUsed="0"/>
+    <w:lsdException w:name="Medium List 1 Accent 3" w:semiHidden="0" w:uiPriority="65" w:unhideWhenUsed="0"/>
+    <w:lsdException w:name="Medium List 2 Accent 3" w:semiHidden="0" w:uiPriority="66" w:unhideWhenUsed="0"/>
+    <w:lsdException w:name="Medium Grid 1 Accent 3" w:semiHidden="0" w:uiPriority="67" w:unhideWhenUsed="0"/>
+    <w:lsdException w:name="Medium Grid 2 Accent 3" w:semiHidden="0" w:uiPriority="68" w:unhideWhenUsed="0"/>
+    <w:lsdException w:name="Medium Grid 3 Accent 3" w:semiHidden="0" w:uiPriority="69" w:unhideWhenUsed="0"/>
+    <w:lsdException w:name="Dark List Accent 3" w:semiHidden="0" w:uiPriority="70" w:unhideWhenUsed="0"/>
+    <w:lsdException w:name="Colorful Shading Accent 3" w:semiHidden="0" w:uiPriority="71" w:unhideWhenUsed="0"/>
+    <w:lsdException w:name="Colorful List Accent 3" w:semiHidden="0" w:uiPriority="72" w:unhideWhenUsed="0"/>
+    <w:lsdException w:name="Colorful Grid Accent 3" w:semiHidden="0" w:uiPriority="73" w:unhideWhenUsed="0"/>
+    <w:lsdException w:name="Light Shading Accent 4" w:semiHidden="0" w:uiPriority="60" w:unhideWhenUsed="0"/>
+    <w:lsdException w:name="Light List Accent 4" w:semiHidden="0" w:uiPriority="61" w:unhideWhenUsed="0"/>
+    <w:lsdException w:name="Light Grid Accent 4" w:semiHidden="0" w:uiPriority="62" w:unhideWhenUsed="0"/>
+    <w:lsdException w:name="Medium Shading 1 Accent 4" w:semiHidden="0" w:uiPriority="63" w:unhideWhenUsed="0"/>
+    <w:lsdException w:name="Medium Shading 2 Accent 4" w:semiHidden="0" w:uiPriority="64" w:unhideWhenUsed="0"/>
+    <w:lsdException w:name="Medium List 1 Accent 4" w:semiHidden="0" w:uiPriority="65" w:unhideWhenUsed="0"/>
+    <w:lsdException w:name="Medium List 2 Accent 4" w:semiHidden="0" w:uiPriority="66" w:unhideWhenUsed="0"/>
+    <w:lsdException w:name="Medium Grid 1 Accent 4" w:semiHidden="0" w:uiPriority="67" w:unhideWhenUsed="0"/>
+    <w:lsdException w:name="Medium Grid 2 Accent 4" w:semiHidden="0" w:uiPriority="68" w:unhideWhenUsed="0"/>
+    <w:lsdException w:name="Medium Grid 3 Accent 4" w:semiHidden="0" w:uiPriority="69" w:unhideWhenUsed="0"/>
+    <w:lsdException w:name="Dark List Accent 4" w:semiHidden="0" w:uiPriority="70" w:unhideWhenUsed="0"/>
+    <w:lsdException w:name="Colorful Shading Accent 4" w:semiHidden="0" w:uiPriority="71" w:unhideWhenUsed="0"/>
+    <w:lsdException w:name="Colorful List Accent 4" w:semiHidden="0" w:uiPriority="72" w:unhideWhenUsed="0"/>
+    <w:lsdException w:name="Colorful Grid Accent 4" w:semiHidden="0" w:uiPriority="73" w:unhideWhenUsed="0"/>
+    <w:lsdException w:name="Light Shading Accent 5" w:semiHidden="0" w:uiPriority="60" w:unhideWhenUsed="0"/>
+    <w:lsdException w:name="Light List Accent 5" w:semiHidden="0" w:uiPriority="61" w:unhideWhenUsed="0"/>
+    <w:lsdException w:name="Light Grid Accent 5" w:semiHidden="0" w:uiPriority="62" w:unhideWhenUsed="0"/>
+    <w:lsdException w:name="Medium Shading 1 Accent 5" w:semiHidden="0" w:uiPriority="63" w:unhideWhenUsed="0"/>
+    <w:lsdException w:name="Medium Shading 2 Accent 5" w:semiHidden="0" w:uiPriority="64" w:unhideWhenUsed="0"/>
+    <w:lsdException w:name="Medium List 1 Accent 5" w:semiHidden="0" w:uiPriority="65" w:unhideWhenUsed="0"/>
+    <w:lsdException w:name="Medium List 2 Accent 5" w:semiHidden="0" w:uiPriority="66" w:unhideWhenUsed="0"/>
+    <w:lsdException w:name="Medium Grid 1 Accent 5" w:semiHidden="0" w:uiPriority="67" w:unhideWhenUsed="0"/>
+    <w:lsdException w:name="Medium Grid 2 Accent 5" w:semiHidden="0" w:uiPriority="68" w:unhideWhenUsed="0"/>
+    <w:lsdException w:name="Medium Grid 3 Accent 5" w:semiHidden="0" w:uiPriority="69" w:unhideWhenUsed="0"/>
+    <w:lsdException w:name="Dark List Accent 5" w:semiHidden="0" w:uiPriority="70" w:unhideWhenUsed="0"/>
+    <w:lsdException w:name="Colorful Shading Accent 5" w:semiHidden="0" w:uiPriority="71" w:unhideWhenUsed="0"/>
+    <w:lsdException w:name="Colorful List Accent 5" w:semiHidden="0" w:uiPriority="72" w:unhideWhenUsed="0"/>
+    <w:lsdException w:name="Colorful Grid Accent 5" w:semiHidden="0" w:uiPriority="73" w:unhideWhenUsed="0"/>
+    <w:lsdException w:name="Light Shading Accent 6" w:semiHidden="0" w:uiPriority="60" w:unhideWhenUsed="0"/>
+    <w:lsdException w:name="Light List Accent 6" w:semiHidden="0" w:uiPriority="61" w:unhideWhenUsed="0"/>
+    <w:lsdException w:name="Light Grid Accent 6" w:semiHidden="0" w:uiPriority="62" w:unhideWhenUsed="0"/>
+    <w:lsdException w:name="Medium Shading 1 Accent 6" w:semiHidden="0" w:uiPriority="63" w:unhideWhenUsed="0"/>
+    <w:lsdException w:name="Medium Shading 2 Accent 6" w:semiHidden="0" w:uiPriority="64" w:unhideWhenUsed="0"/>
+    <w:lsdException w:name="Medium List 1 Accent 6" w:semiHidden="0" w:uiPriority="65" w:unhideWhenUsed="0"/>
+    <w:lsdException w:name="Medium List 2 Accent 6" w:semiHidden="0" w:uiPriority="66" w:unhideWhenUsed="0"/>
+    <w:lsdException w:name="Medium Grid 1 Accent 6" w:semiHidden="0" w:uiPriority="67" w:unhideWhenUsed="0"/>
+    <w:lsdException w:name="Medium Grid 2 Accent 6" w:semiHidden="0" w:uiPriority="68" w:unhideWhenUsed="0"/>
+    <w:lsdException w:name="Medium Grid 3 Accent 6" w:semiHidden="0" w:uiPriority="69" w:unhideWhenUsed="0"/>
+    <w:lsdException w:name="Dark List Accent 6" w:semiHidden="0" w:uiPriority="70" w:unhideWhenUsed="0"/>
+    <w:lsdException w:name="Colorful Shading Accent 6" w:semiHidden="0" w:uiPriority="71" w:unhideWhenUsed="0"/>
+    <w:lsdException w:name="Colorful List Accent 6" w:semiHidden="0" w:uiPriority="72" w:unhideWhenUsed="0"/>
+    <w:lsdException w:name="Colorful Grid Accent 6" w:semiHidden="0" w:uiPriority="73" w:unhideWhenUsed="0"/>
+    <w:lsdException w:name="Subtle Emphasis" w:semiHidden="0" w:uiPriority="19" w:unhideWhenUsed="0" w:qFormat="1"/>
+    <w:lsdException w:name="Intense Emphasis" w:semiHidden="0" w:uiPriority="21" w:unhideWhenUsed="0" w:qFormat="1"/>
+    <w:lsdException w:name="Subtle Reference" w:semiHidden="0" w:uiPriority="31" w:unhideWhenUsed="0" w:qFormat="1"/>
+    <w:lsdException w:name="Intense Reference" w:semiHidden="0" w:uiPriority="32" w:unhideWhenUsed="0" w:qFormat="1"/>
+    <w:lsdException w:name="Book Title" w:semiHidden="0" w:uiPriority="33" w:unhideWhenUsed="0" w:qFormat="1"/>
+    <w:lsdException w:name="Bibliography" w:uiPriority="37"/>
+    <w:lsdException w:name="TOC Heading" w:uiPriority="39" w:qFormat="1"/>
+  </w:latentStyles>
+  <w:style w:type="paragraph" w:default="1" w:styleId="Normalny">
+    <w:name w:val="Normal"/>
+    <w:qFormat/>
+  </w:style>
+  <w:style w:type="character" w:default="1" w:styleId="Domylnaczcionkaakapitu">
+    <w:name w:val="Default Paragraph Font"/>
+    <w:uiPriority w:val="1"/>
+    <w:semiHidden/>
+    <w:unhideWhenUsed/>
+  </w:style>
+  <w:style w:type="table" w:default="1" w:styleId="Standardowy">
+    <w:name w:val="Normal Table"/>
+    <w:uiPriority w:val="99"/>
+    <w:semiHidden/>
+    <w:unhideWhenUsed/>
+    <w:qFormat/>
+    <w:tblPr>
+      <w:tblInd w:w="0" w:type="dxa"/>
+      <w:tblCellMar>
+        <w:top w:w="0" w:type="dxa"/>
+        <w:left w:w="108" w:type="dxa"/>
+        <w:bottom w:w="0" w:type="dxa"/>
+        <w:right w:w="108" w:type="dxa"/>
+      </w:tblCellMar>
+    </w:tblPr>
+  </w:style>
+  <w:style w:type="numbering" w:default="1" w:styleId="Bezlisty">
+    <w:name w:val="No List"/>
+    <w:uiPriority w:val="99"/>
+    <w:semiHidden/>
+    <w:unhideWhenUsed/>
+  </w:style>
+  <w:style w:type="character" w:styleId="Tekstzastpczy">
+    <w:name w:val="Placeholder Text"/>
+    <w:basedOn w:val="Domylnaczcionkaakapitu"/>
+    <w:uiPriority w:val="99"/>
+    <w:semiHidden/>
+    <w:rsid w:val="009824D8"/>
+    <w:rPr>
+      <w:color w:val="808080"/>
+    </w:rPr>
+  </w:style>
+  <w:style w:type="paragraph" w:customStyle="1" w:styleId="129545E324EE4DA799CCCD806DA16A9D">
+    <w:name w:val="129545E324EE4DA799CCCD806DA16A9D"/>
+    <w:rsid w:val="009824D8"/>
+  </w:style>
+  <w:style w:type="paragraph" w:customStyle="1" w:styleId="A6999A9564E7441C979BE7EB510E8B50">
+    <w:name w:val="A6999A9564E7441C979BE7EB510E8B50"/>
+    <w:rsid w:val="009824D8"/>
+  </w:style>
+  <w:style w:type="paragraph" w:customStyle="1" w:styleId="10FEFB267A544A7EBC3DA0CE78778DED">
+    <w:name w:val="10FEFB267A544A7EBC3DA0CE78778DED"/>
+    <w:rsid w:val="009824D8"/>
+  </w:style>
+  <w:style w:type="paragraph" w:customStyle="1" w:styleId="87257B765C4A4563BAF7ED3C4164015D">
+    <w:name w:val="87257B765C4A4563BAF7ED3C4164015D"/>
+    <w:rsid w:val="009824D8"/>
+  </w:style>
+  <w:style w:type="paragraph" w:customStyle="1" w:styleId="6F490F5194A044E7A2EBECA97123F633">
+    <w:name w:val="6F490F5194A044E7A2EBECA97123F633"/>
+    <w:rsid w:val="009824D8"/>
+  </w:style>
+</w:styles>
+</file>
+
+<file path=word/glossary/webSettings.xml><?xml version="1.0" encoding="utf-8"?>
+<w:webSettings xmlns:r="http://schemas.openxmlformats.org/officeDocument/2006/relationships" xmlns:w="http://schemas.openxmlformats.org/wordprocessingml/2006/main">
+  <w:optimizeForBrowser/>
+</w:webSettings>
 </file>
 
 <file path=word/theme/theme1.xml><?xml version="1.0" encoding="utf-8"?>

</xml_diff>